<commit_message>
Update Vizsgaremek dokumentáció 12.21.docx
</commit_message>
<xml_diff>
--- a/Vizsgaremek dokumentáció 12.21.docx
+++ b/Vizsgaremek dokumentáció 12.21.docx
@@ -10,7 +10,6 @@
           <w:docPartUnique/>
         </w:docPartObj>
       </w:sdtPr>
-      <w:sdtEndPr/>
       <w:sdtContent>
         <w:p>
           <w:r>
@@ -162,7 +161,6 @@
                                         <w:dataBinding w:prefixMappings="xmlns:ns0='http://purl.org/dc/elements/1.1/' xmlns:ns1='http://schemas.openxmlformats.org/package/2006/metadata/core-properties' " w:xpath="/ns1:coreProperties[1]/ns0:title[1]" w:storeItemID="{6C3C8BC8-F283-45AE-878A-BAB7291924A1}"/>
                                         <w:text/>
                                       </w:sdtPr>
-                                      <w:sdtEndPr/>
                                       <w:sdtContent>
                                         <w:p>
                                           <w:pPr>
@@ -209,7 +207,6 @@
                                         <w:dataBinding w:prefixMappings="xmlns:ns0='http://purl.org/dc/elements/1.1/' xmlns:ns1='http://schemas.openxmlformats.org/package/2006/metadata/core-properties' " w:xpath="/ns1:coreProperties[1]/ns0:creator[1]" w:storeItemID="{6C3C8BC8-F283-45AE-878A-BAB7291924A1}"/>
                                         <w:text/>
                                       </w:sdtPr>
-                                      <w:sdtEndPr/>
                                       <w:sdtContent>
                                         <w:p>
                                           <w:pPr>
@@ -357,7 +354,6 @@
                                   <w:dataBinding w:prefixMappings="xmlns:ns0='http://purl.org/dc/elements/1.1/' xmlns:ns1='http://schemas.openxmlformats.org/package/2006/metadata/core-properties' " w:xpath="/ns1:coreProperties[1]/ns0:title[1]" w:storeItemID="{6C3C8BC8-F283-45AE-878A-BAB7291924A1}"/>
                                   <w:text/>
                                 </w:sdtPr>
-                                <w:sdtEndPr/>
                                 <w:sdtContent>
                                   <w:p>
                                     <w:pPr>
@@ -404,7 +400,6 @@
                                   <w:dataBinding w:prefixMappings="xmlns:ns0='http://purl.org/dc/elements/1.1/' xmlns:ns1='http://schemas.openxmlformats.org/package/2006/metadata/core-properties' " w:xpath="/ns1:coreProperties[1]/ns0:creator[1]" w:storeItemID="{6C3C8BC8-F283-45AE-878A-BAB7291924A1}"/>
                                   <w:text/>
                                 </w:sdtPr>
-                                <w:sdtEndPr/>
                                 <w:sdtContent>
                                   <w:p>
                                     <w:pPr>
@@ -4337,7 +4332,10 @@
       </w:r>
       <w:bookmarkEnd w:id="17"/>
     </w:p>
-    <w:p/>
+    <w:p>
+      <w:bookmarkStart w:id="18" w:name="_GoBack"/>
+      <w:bookmarkEnd w:id="18"/>
+    </w:p>
     <w:p>
       <w:pPr>
         <w:pStyle w:val="Cmsor2"/>
@@ -4346,11 +4344,11 @@
           <w:numId w:val="5"/>
         </w:numPr>
       </w:pPr>
-      <w:bookmarkStart w:id="18" w:name="_Toc129246514"/>
+      <w:bookmarkStart w:id="19" w:name="_Toc129246514"/>
       <w:r>
         <w:t>Bejelentkezés</w:t>
       </w:r>
-      <w:bookmarkEnd w:id="18"/>
+      <w:bookmarkEnd w:id="19"/>
     </w:p>
     <w:p/>
     <w:p>
@@ -4361,11 +4359,11 @@
           <w:numId w:val="5"/>
         </w:numPr>
       </w:pPr>
-      <w:bookmarkStart w:id="19" w:name="_Toc129246515"/>
+      <w:bookmarkStart w:id="20" w:name="_Toc129246515"/>
       <w:r>
         <w:t>Kezdő lap a bejelentkezettek számára</w:t>
       </w:r>
-      <w:bookmarkEnd w:id="19"/>
+      <w:bookmarkEnd w:id="20"/>
     </w:p>
     <w:p>
       <w:pPr>
@@ -4380,7 +4378,33 @@
       </w:r>
       <w:proofErr w:type="gramEnd"/>
       <w:r>
-        <w:t xml:space="preserve"> nevét jeleníti meg egy listában, ahol rákattintva kiírja a kliens adatait, valamint itt tudjuk felkérni a klienst a Kliens felkérése gombra kattintva, a Csevegés gombra kattintva a klienssel tudunk privátban kommunikálni. A </w:t>
+        <w:t xml:space="preserve"> nevét jeleníti meg egy listában, ahol rákattintva kiírja a kliens adatait, valamint itt tudjuk felkérni a klienst a Kliens felkérése</w:t>
+      </w:r>
+      <w:r>
+        <w:t xml:space="preserve"> gombra kattintva. A</w:t>
+      </w:r>
+      <w:r>
+        <w:t xml:space="preserve"> Csevegés </w:t>
+      </w:r>
+      <w:r>
+        <w:t xml:space="preserve">gombra kattintva a </w:t>
+      </w:r>
+      <w:proofErr w:type="gramStart"/>
+      <w:r>
+        <w:t>klien</w:t>
+      </w:r>
+      <w:r>
+        <w:t>s</w:t>
+      </w:r>
+      <w:r>
+        <w:t>s</w:t>
+      </w:r>
+      <w:r>
+        <w:t>el</w:t>
+      </w:r>
+      <w:proofErr w:type="gramEnd"/>
+      <w:r>
+        <w:t xml:space="preserve"> tudunk privátban kommunikálni. A </w:t>
       </w:r>
       <w:proofErr w:type="gramStart"/>
       <w:r>
@@ -4399,7 +4423,7 @@
           <w:numId w:val="5"/>
         </w:numPr>
       </w:pPr>
-      <w:bookmarkStart w:id="20" w:name="_Toc129246516"/>
+      <w:bookmarkStart w:id="21" w:name="_Toc129246516"/>
       <w:r>
         <w:t xml:space="preserve">Saját </w:t>
       </w:r>
@@ -4407,7 +4431,7 @@
       <w:r>
         <w:t>profil</w:t>
       </w:r>
-      <w:bookmarkEnd w:id="20"/>
+      <w:bookmarkEnd w:id="21"/>
       <w:proofErr w:type="gramEnd"/>
     </w:p>
     <w:p>
@@ -4433,8 +4457,6 @@
       <w:r>
         <w:t xml:space="preserve"> elfogad vagy elutasít. a csevegésre kattintva megnyílik a chat felület, a kliens edzéstervének megtekintése pedig az erre létrehozott gomb szolgál.</w:t>
       </w:r>
-      <w:bookmarkStart w:id="21" w:name="_GoBack"/>
-      <w:bookmarkEnd w:id="21"/>
     </w:p>
     <w:p>
       <w:pPr>
@@ -4532,7 +4554,34 @@
         <w:t>(edzők számára)</w:t>
       </w:r>
     </w:p>
-    <w:p/>
+    <w:p>
+      <w:pPr>
+        <w:ind w:left="0"/>
+      </w:pPr>
+      <w:r>
+        <w:t xml:space="preserve">Az utolsó menüpont pedig a Kliensek kezelése menüpont, ahol az edzők látják a </w:t>
+      </w:r>
+      <w:proofErr w:type="gramStart"/>
+      <w:r>
+        <w:t>klienseket</w:t>
+      </w:r>
+      <w:proofErr w:type="gramEnd"/>
+      <w:r>
+        <w:t xml:space="preserve">, akiket már felkért. Ha az adott személyedző/edző több </w:t>
+      </w:r>
+      <w:proofErr w:type="gramStart"/>
+      <w:r>
+        <w:t>klienst</w:t>
+      </w:r>
+      <w:proofErr w:type="gramEnd"/>
+      <w:r>
+        <w:t xml:space="preserve"> is felkért már, </w:t>
+      </w:r>
+      <w:r>
+        <w:lastRenderedPageBreak/>
+        <w:t>akkor lehetősége van arra, hogy a keresőmezőbe beírja az adott kliens nevét, és a listából egyszerűen ki tudja keresni.</w:t>
+      </w:r>
+    </w:p>
     <w:p>
       <w:pPr>
         <w:pStyle w:val="Cmsor2"/>
@@ -4543,7 +4592,6 @@
       </w:pPr>
       <w:bookmarkStart w:id="25" w:name="_Toc129246520"/>
       <w:r>
-        <w:lastRenderedPageBreak/>
         <w:t>Edzők kezelése</w:t>
       </w:r>
       <w:bookmarkEnd w:id="25"/>
@@ -4559,7 +4607,30 @@
         <w:t xml:space="preserve"> számára)</w:t>
       </w:r>
     </w:p>
-    <w:p/>
+    <w:p>
+      <w:pPr>
+        <w:ind w:left="0"/>
+      </w:pPr>
+      <w:r>
+        <w:t xml:space="preserve">Az edzők kezelése pedig a </w:t>
+      </w:r>
+      <w:proofErr w:type="gramStart"/>
+      <w:r>
+        <w:t>kliensek</w:t>
+      </w:r>
+      <w:proofErr w:type="gramEnd"/>
+      <w:r>
+        <w:t xml:space="preserve"> számára szolgál, mivel edző edzőt nem kezelhet. Ennek értelmében pedig a felület ugyan az, csak edzőkre </w:t>
+      </w:r>
+      <w:proofErr w:type="gramStart"/>
+      <w:r>
+        <w:t>specifikálva</w:t>
+      </w:r>
+      <w:proofErr w:type="gramEnd"/>
+      <w:r>
+        <w:t>.</w:t>
+      </w:r>
+    </w:p>
     <w:p>
       <w:pPr>
         <w:pStyle w:val="Cmsor1"/>
@@ -4743,6 +4814,7 @@
         <w:ind w:left="0"/>
       </w:pPr>
       <w:r>
+        <w:lastRenderedPageBreak/>
         <w:t>A mysqli_connect() függvény képes új kapcsolatot létrehozni a MySQL szerverrel. Ezt a kapcsolatot a $dbconn nevű változóba tároltam el.</w:t>
       </w:r>
     </w:p>
@@ -4751,7 +4823,6 @@
         <w:ind w:left="0"/>
       </w:pPr>
       <w:r>
-        <w:lastRenderedPageBreak/>
         <w:t>A sikeres kapcsolat ellenőrzéséhez a mysqli_connect_error() függvényt használtam. Ha volt hiba a csatlakozáskor a függvény képes visszaadni a legutóbbi hiba leírását és a die() függvénnyel kilép.</w:t>
       </w:r>
     </w:p>
@@ -5023,7 +5094,7 @@
           <w:rPr>
             <w:noProof/>
           </w:rPr>
-          <w:t>10</w:t>
+          <w:t>12</w:t>
         </w:r>
         <w:r>
           <w:fldChar w:fldCharType="end"/>
@@ -6852,7 +6923,7 @@
 </file>
 
 <file path=customXml/itemProps1.xml><?xml version="1.0" encoding="utf-8"?>
-<ds:datastoreItem xmlns:ds="http://schemas.openxmlformats.org/officeDocument/2006/customXml" ds:itemID="{2649DCDD-E72B-4096-A6AB-3981B06AB63E}">
+<ds:datastoreItem xmlns:ds="http://schemas.openxmlformats.org/officeDocument/2006/customXml" ds:itemID="{493E4770-A89F-45C9-9628-F93E990574A0}">
   <ds:schemaRefs>
     <ds:schemaRef ds:uri="http://schemas.openxmlformats.org/officeDocument/2006/bibliography"/>
   </ds:schemaRefs>

</xml_diff>

<commit_message>
dok + fooldal counter update
</commit_message>
<xml_diff>
--- a/Vizsgaremek dokumentáció 12.21.docx
+++ b/Vizsgaremek dokumentáció 12.21.docx
@@ -500,7 +500,7 @@
           <w:r>
             <w:fldChar w:fldCharType="separate"/>
           </w:r>
-          <w:hyperlink w:anchor="_Toc129588542" w:history="1">
+          <w:hyperlink w:anchor="_Toc129604203" w:history="1">
             <w:r>
               <w:rPr>
                 <w:rStyle w:val="Hiperhivatkozs"/>
@@ -527,7 +527,7 @@
                 <w:noProof/>
                 <w:webHidden/>
               </w:rPr>
-              <w:instrText xml:space="preserve"> PAGEREF _Toc129588542 \h </w:instrText>
+              <w:instrText xml:space="preserve"> PAGEREF _Toc129604203 \h </w:instrText>
             </w:r>
             <w:r>
               <w:rPr>
@@ -571,7 +571,7 @@
               <w:lang w:eastAsia="hu-HU"/>
             </w:rPr>
           </w:pPr>
-          <w:hyperlink w:anchor="_Toc129588543" w:history="1">
+          <w:hyperlink w:anchor="_Toc129604204" w:history="1">
             <w:r>
               <w:rPr>
                 <w:rStyle w:val="Hiperhivatkozs"/>
@@ -615,7 +615,7 @@
                 <w:noProof/>
                 <w:webHidden/>
               </w:rPr>
-              <w:instrText xml:space="preserve"> PAGEREF _Toc129588543 \h </w:instrText>
+              <w:instrText xml:space="preserve"> PAGEREF _Toc129604204 \h </w:instrText>
             </w:r>
             <w:r>
               <w:rPr>
@@ -660,7 +660,7 @@
               <w:lang w:eastAsia="hu-HU"/>
             </w:rPr>
           </w:pPr>
-          <w:hyperlink w:anchor="_Toc129588544" w:history="1">
+          <w:hyperlink w:anchor="_Toc129604205" w:history="1">
             <w:r>
               <w:rPr>
                 <w:rStyle w:val="Hiperhivatkozs"/>
@@ -704,7 +704,7 @@
                 <w:noProof/>
                 <w:webHidden/>
               </w:rPr>
-              <w:instrText xml:space="preserve"> PAGEREF _Toc129588544 \h </w:instrText>
+              <w:instrText xml:space="preserve"> PAGEREF _Toc129604205 \h </w:instrText>
             </w:r>
             <w:r>
               <w:rPr>
@@ -749,7 +749,7 @@
               <w:lang w:eastAsia="hu-HU"/>
             </w:rPr>
           </w:pPr>
-          <w:hyperlink w:anchor="_Toc129588545" w:history="1">
+          <w:hyperlink w:anchor="_Toc129604206" w:history="1">
             <w:r>
               <w:rPr>
                 <w:rStyle w:val="Hiperhivatkozs"/>
@@ -798,7 +798,7 @@
                 <w:noProof/>
                 <w:webHidden/>
               </w:rPr>
-              <w:instrText xml:space="preserve"> PAGEREF _Toc129588545 \h </w:instrText>
+              <w:instrText xml:space="preserve"> PAGEREF _Toc129604206 \h </w:instrText>
             </w:r>
             <w:r>
               <w:rPr>
@@ -843,7 +843,7 @@
               <w:lang w:eastAsia="hu-HU"/>
             </w:rPr>
           </w:pPr>
-          <w:hyperlink w:anchor="_Toc129588546" w:history="1">
+          <w:hyperlink w:anchor="_Toc129604207" w:history="1">
             <w:r>
               <w:rPr>
                 <w:rStyle w:val="Hiperhivatkozs"/>
@@ -888,7 +888,7 @@
                 <w:noProof/>
                 <w:webHidden/>
               </w:rPr>
-              <w:instrText xml:space="preserve"> PAGEREF _Toc129588546 \h </w:instrText>
+              <w:instrText xml:space="preserve"> PAGEREF _Toc129604207 \h </w:instrText>
             </w:r>
             <w:r>
               <w:rPr>
@@ -933,7 +933,7 @@
               <w:lang w:eastAsia="hu-HU"/>
             </w:rPr>
           </w:pPr>
-          <w:hyperlink w:anchor="_Toc129588547" w:history="1">
+          <w:hyperlink w:anchor="_Toc129604208" w:history="1">
             <w:r>
               <w:rPr>
                 <w:rStyle w:val="Hiperhivatkozs"/>
@@ -977,7 +977,7 @@
                 <w:noProof/>
                 <w:webHidden/>
               </w:rPr>
-              <w:instrText xml:space="preserve"> PAGEREF _Toc129588547 \h </w:instrText>
+              <w:instrText xml:space="preserve"> PAGEREF _Toc129604208 \h </w:instrText>
             </w:r>
             <w:r>
               <w:rPr>
@@ -1022,7 +1022,7 @@
               <w:lang w:eastAsia="hu-HU"/>
             </w:rPr>
           </w:pPr>
-          <w:hyperlink w:anchor="_Toc129588548" w:history="1">
+          <w:hyperlink w:anchor="_Toc129604209" w:history="1">
             <w:r>
               <w:rPr>
                 <w:rStyle w:val="Hiperhivatkozs"/>
@@ -1066,7 +1066,7 @@
                 <w:noProof/>
                 <w:webHidden/>
               </w:rPr>
-              <w:instrText xml:space="preserve"> PAGEREF _Toc129588548 \h </w:instrText>
+              <w:instrText xml:space="preserve"> PAGEREF _Toc129604209 \h </w:instrText>
             </w:r>
             <w:r>
               <w:rPr>
@@ -1110,7 +1110,7 @@
               <w:lang w:eastAsia="hu-HU"/>
             </w:rPr>
           </w:pPr>
-          <w:hyperlink w:anchor="_Toc129588549" w:history="1">
+          <w:hyperlink w:anchor="_Toc129604210" w:history="1">
             <w:r>
               <w:rPr>
                 <w:rStyle w:val="Hiperhivatkozs"/>
@@ -1153,7 +1153,7 @@
                 <w:noProof/>
                 <w:webHidden/>
               </w:rPr>
-              <w:instrText xml:space="preserve"> PAGEREF _Toc129588549 \h </w:instrText>
+              <w:instrText xml:space="preserve"> PAGEREF _Toc129604210 \h </w:instrText>
             </w:r>
             <w:r>
               <w:rPr>
@@ -1198,7 +1198,7 @@
               <w:lang w:eastAsia="hu-HU"/>
             </w:rPr>
           </w:pPr>
-          <w:hyperlink w:anchor="_Toc129588550" w:history="1">
+          <w:hyperlink w:anchor="_Toc129604211" w:history="1">
             <w:r>
               <w:rPr>
                 <w:rStyle w:val="Hiperhivatkozs"/>
@@ -1242,7 +1242,7 @@
                 <w:noProof/>
                 <w:webHidden/>
               </w:rPr>
-              <w:instrText xml:space="preserve"> PAGEREF _Toc129588550 \h </w:instrText>
+              <w:instrText xml:space="preserve"> PAGEREF _Toc129604211 \h </w:instrText>
             </w:r>
             <w:r>
               <w:rPr>
@@ -1287,7 +1287,7 @@
               <w:lang w:eastAsia="hu-HU"/>
             </w:rPr>
           </w:pPr>
-          <w:hyperlink w:anchor="_Toc129588551" w:history="1">
+          <w:hyperlink w:anchor="_Toc129604212" w:history="1">
             <w:r>
               <w:rPr>
                 <w:rStyle w:val="Hiperhivatkozs"/>
@@ -1331,7 +1331,7 @@
                 <w:noProof/>
                 <w:webHidden/>
               </w:rPr>
-              <w:instrText xml:space="preserve"> PAGEREF _Toc129588551 \h </w:instrText>
+              <w:instrText xml:space="preserve"> PAGEREF _Toc129604212 \h </w:instrText>
             </w:r>
             <w:r>
               <w:rPr>
@@ -1375,7 +1375,7 @@
               <w:lang w:eastAsia="hu-HU"/>
             </w:rPr>
           </w:pPr>
-          <w:hyperlink w:anchor="_Toc129588552" w:history="1">
+          <w:hyperlink w:anchor="_Toc129604213" w:history="1">
             <w:r>
               <w:rPr>
                 <w:rStyle w:val="Hiperhivatkozs"/>
@@ -1418,7 +1418,7 @@
                 <w:noProof/>
                 <w:webHidden/>
               </w:rPr>
-              <w:instrText xml:space="preserve"> PAGEREF _Toc129588552 \h </w:instrText>
+              <w:instrText xml:space="preserve"> PAGEREF _Toc129604213 \h </w:instrText>
             </w:r>
             <w:r>
               <w:rPr>
@@ -1463,7 +1463,7 @@
               <w:lang w:eastAsia="hu-HU"/>
             </w:rPr>
           </w:pPr>
-          <w:hyperlink w:anchor="_Toc129588553" w:history="1">
+          <w:hyperlink w:anchor="_Toc129604214" w:history="1">
             <w:r>
               <w:rPr>
                 <w:rStyle w:val="Hiperhivatkozs"/>
@@ -1507,7 +1507,7 @@
                 <w:noProof/>
                 <w:webHidden/>
               </w:rPr>
-              <w:instrText xml:space="preserve"> PAGEREF _Toc129588553 \h </w:instrText>
+              <w:instrText xml:space="preserve"> PAGEREF _Toc129604214 \h </w:instrText>
             </w:r>
             <w:r>
               <w:rPr>
@@ -1552,7 +1552,7 @@
               <w:lang w:eastAsia="hu-HU"/>
             </w:rPr>
           </w:pPr>
-          <w:hyperlink w:anchor="_Toc129588554" w:history="1">
+          <w:hyperlink w:anchor="_Toc129604215" w:history="1">
             <w:r>
               <w:rPr>
                 <w:rStyle w:val="Hiperhivatkozs"/>
@@ -1595,7 +1595,7 @@
                 <w:noProof/>
                 <w:webHidden/>
               </w:rPr>
-              <w:instrText xml:space="preserve"> PAGEREF _Toc129588554 \h </w:instrText>
+              <w:instrText xml:space="preserve"> PAGEREF _Toc129604215 \h </w:instrText>
             </w:r>
             <w:r>
               <w:rPr>
@@ -1640,7 +1640,7 @@
               <w:lang w:eastAsia="hu-HU"/>
             </w:rPr>
           </w:pPr>
-          <w:hyperlink w:anchor="_Toc129588555" w:history="1">
+          <w:hyperlink w:anchor="_Toc129604216" w:history="1">
             <w:r>
               <w:rPr>
                 <w:rStyle w:val="Hiperhivatkozs"/>
@@ -1683,7 +1683,7 @@
                 <w:noProof/>
                 <w:webHidden/>
               </w:rPr>
-              <w:instrText xml:space="preserve"> PAGEREF _Toc129588555 \h </w:instrText>
+              <w:instrText xml:space="preserve"> PAGEREF _Toc129604216 \h </w:instrText>
             </w:r>
             <w:r>
               <w:rPr>
@@ -1728,7 +1728,7 @@
               <w:lang w:eastAsia="hu-HU"/>
             </w:rPr>
           </w:pPr>
-          <w:hyperlink w:anchor="_Toc129588556" w:history="1">
+          <w:hyperlink w:anchor="_Toc129604217" w:history="1">
             <w:r>
               <w:rPr>
                 <w:rStyle w:val="Hiperhivatkozs"/>
@@ -1771,7 +1771,7 @@
                 <w:noProof/>
                 <w:webHidden/>
               </w:rPr>
-              <w:instrText xml:space="preserve"> PAGEREF _Toc129588556 \h </w:instrText>
+              <w:instrText xml:space="preserve"> PAGEREF _Toc129604217 \h </w:instrText>
             </w:r>
             <w:r>
               <w:rPr>
@@ -1816,7 +1816,7 @@
               <w:lang w:eastAsia="hu-HU"/>
             </w:rPr>
           </w:pPr>
-          <w:hyperlink w:anchor="_Toc129588557" w:history="1">
+          <w:hyperlink w:anchor="_Toc129604218" w:history="1">
             <w:r>
               <w:rPr>
                 <w:rStyle w:val="Hiperhivatkozs"/>
@@ -1859,7 +1859,7 @@
                 <w:noProof/>
                 <w:webHidden/>
               </w:rPr>
-              <w:instrText xml:space="preserve"> PAGEREF _Toc129588557 \h </w:instrText>
+              <w:instrText xml:space="preserve"> PAGEREF _Toc129604218 \h </w:instrText>
             </w:r>
             <w:r>
               <w:rPr>
@@ -1904,7 +1904,7 @@
               <w:lang w:eastAsia="hu-HU"/>
             </w:rPr>
           </w:pPr>
-          <w:hyperlink w:anchor="_Toc129588558" w:history="1">
+          <w:hyperlink w:anchor="_Toc129604219" w:history="1">
             <w:r>
               <w:rPr>
                 <w:rStyle w:val="Hiperhivatkozs"/>
@@ -1947,7 +1947,7 @@
                 <w:noProof/>
                 <w:webHidden/>
               </w:rPr>
-              <w:instrText xml:space="preserve"> PAGEREF _Toc129588558 \h </w:instrText>
+              <w:instrText xml:space="preserve"> PAGEREF _Toc129604219 \h </w:instrText>
             </w:r>
             <w:r>
               <w:rPr>
@@ -1992,7 +1992,7 @@
               <w:lang w:eastAsia="hu-HU"/>
             </w:rPr>
           </w:pPr>
-          <w:hyperlink w:anchor="_Toc129588559" w:history="1">
+          <w:hyperlink w:anchor="_Toc129604220" w:history="1">
             <w:r>
               <w:rPr>
                 <w:rStyle w:val="Hiperhivatkozs"/>
@@ -2036,7 +2036,7 @@
                 <w:noProof/>
                 <w:webHidden/>
               </w:rPr>
-              <w:instrText xml:space="preserve"> PAGEREF _Toc129588559 \h </w:instrText>
+              <w:instrText xml:space="preserve"> PAGEREF _Toc129604220 \h </w:instrText>
             </w:r>
             <w:r>
               <w:rPr>
@@ -2081,7 +2081,7 @@
               <w:lang w:eastAsia="hu-HU"/>
             </w:rPr>
           </w:pPr>
-          <w:hyperlink w:anchor="_Toc129588560" w:history="1">
+          <w:hyperlink w:anchor="_Toc129604221" w:history="1">
             <w:r>
               <w:rPr>
                 <w:rStyle w:val="Hiperhivatkozs"/>
@@ -2125,7 +2125,7 @@
                 <w:noProof/>
                 <w:webHidden/>
               </w:rPr>
-              <w:instrText xml:space="preserve"> PAGEREF _Toc129588560 \h </w:instrText>
+              <w:instrText xml:space="preserve"> PAGEREF _Toc129604221 \h </w:instrText>
             </w:r>
             <w:r>
               <w:rPr>
@@ -2170,7 +2170,7 @@
               <w:lang w:eastAsia="hu-HU"/>
             </w:rPr>
           </w:pPr>
-          <w:hyperlink w:anchor="_Toc129588561" w:history="1">
+          <w:hyperlink w:anchor="_Toc129604222" w:history="1">
             <w:r>
               <w:rPr>
                 <w:rStyle w:val="Hiperhivatkozs"/>
@@ -2214,7 +2214,7 @@
                 <w:noProof/>
                 <w:webHidden/>
               </w:rPr>
-              <w:instrText xml:space="preserve"> PAGEREF _Toc129588561 \h </w:instrText>
+              <w:instrText xml:space="preserve"> PAGEREF _Toc129604222 \h </w:instrText>
             </w:r>
             <w:r>
               <w:rPr>
@@ -2259,7 +2259,7 @@
               <w:lang w:eastAsia="hu-HU"/>
             </w:rPr>
           </w:pPr>
-          <w:hyperlink w:anchor="_Toc129588562" w:history="1">
+          <w:hyperlink w:anchor="_Toc129604223" w:history="1">
             <w:r>
               <w:rPr>
                 <w:rStyle w:val="Hiperhivatkozs"/>
@@ -2303,7 +2303,7 @@
                 <w:noProof/>
                 <w:webHidden/>
               </w:rPr>
-              <w:instrText xml:space="preserve"> PAGEREF _Toc129588562 \h </w:instrText>
+              <w:instrText xml:space="preserve"> PAGEREF _Toc129604223 \h </w:instrText>
             </w:r>
             <w:r>
               <w:rPr>
@@ -2348,7 +2348,7 @@
               <w:lang w:eastAsia="hu-HU"/>
             </w:rPr>
           </w:pPr>
-          <w:hyperlink w:anchor="_Toc129588563" w:history="1">
+          <w:hyperlink w:anchor="_Toc129604224" w:history="1">
             <w:r>
               <w:rPr>
                 <w:rStyle w:val="Hiperhivatkozs"/>
@@ -2392,7 +2392,7 @@
                 <w:noProof/>
                 <w:webHidden/>
               </w:rPr>
-              <w:instrText xml:space="preserve"> PAGEREF _Toc129588563 \h </w:instrText>
+              <w:instrText xml:space="preserve"> PAGEREF _Toc129604224 \h </w:instrText>
             </w:r>
             <w:r>
               <w:rPr>
@@ -2437,7 +2437,7 @@
               <w:lang w:eastAsia="hu-HU"/>
             </w:rPr>
           </w:pPr>
-          <w:hyperlink w:anchor="_Toc129588564" w:history="1">
+          <w:hyperlink w:anchor="_Toc129604225" w:history="1">
             <w:r>
               <w:rPr>
                 <w:rStyle w:val="Hiperhivatkozs"/>
@@ -2481,7 +2481,7 @@
                 <w:noProof/>
                 <w:webHidden/>
               </w:rPr>
-              <w:instrText xml:space="preserve"> PAGEREF _Toc129588564 \h </w:instrText>
+              <w:instrText xml:space="preserve"> PAGEREF _Toc129604225 \h </w:instrText>
             </w:r>
             <w:r>
               <w:rPr>
@@ -2526,7 +2526,7 @@
               <w:lang w:eastAsia="hu-HU"/>
             </w:rPr>
           </w:pPr>
-          <w:hyperlink w:anchor="_Toc129588565" w:history="1">
+          <w:hyperlink w:anchor="_Toc129604226" w:history="1">
             <w:r>
               <w:rPr>
                 <w:rStyle w:val="Hiperhivatkozs"/>
@@ -2570,7 +2570,7 @@
                 <w:noProof/>
                 <w:webHidden/>
               </w:rPr>
-              <w:instrText xml:space="preserve"> PAGEREF _Toc129588565 \h </w:instrText>
+              <w:instrText xml:space="preserve"> PAGEREF _Toc129604226 \h </w:instrText>
             </w:r>
             <w:r>
               <w:rPr>
@@ -2615,7 +2615,7 @@
               <w:lang w:eastAsia="hu-HU"/>
             </w:rPr>
           </w:pPr>
-          <w:hyperlink w:anchor="_Toc129588566" w:history="1">
+          <w:hyperlink w:anchor="_Toc129604227" w:history="1">
             <w:r>
               <w:rPr>
                 <w:rStyle w:val="Hiperhivatkozs"/>
@@ -2659,7 +2659,7 @@
                 <w:noProof/>
                 <w:webHidden/>
               </w:rPr>
-              <w:instrText xml:space="preserve"> PAGEREF _Toc129588566 \h </w:instrText>
+              <w:instrText xml:space="preserve"> PAGEREF _Toc129604227 \h </w:instrText>
             </w:r>
             <w:r>
               <w:rPr>
@@ -2703,7 +2703,7 @@
               <w:lang w:eastAsia="hu-HU"/>
             </w:rPr>
           </w:pPr>
-          <w:hyperlink w:anchor="_Toc129588567" w:history="1">
+          <w:hyperlink w:anchor="_Toc129604228" w:history="1">
             <w:r>
               <w:rPr>
                 <w:rStyle w:val="Hiperhivatkozs"/>
@@ -2746,7 +2746,7 @@
                 <w:noProof/>
                 <w:webHidden/>
               </w:rPr>
-              <w:instrText xml:space="preserve"> PAGEREF _Toc129588567 \h </w:instrText>
+              <w:instrText xml:space="preserve"> PAGEREF _Toc129604228 \h </w:instrText>
             </w:r>
             <w:r>
               <w:rPr>
@@ -2791,7 +2791,7 @@
               <w:lang w:eastAsia="hu-HU"/>
             </w:rPr>
           </w:pPr>
-          <w:hyperlink w:anchor="_Toc129588568" w:history="1">
+          <w:hyperlink w:anchor="_Toc129604229" w:history="1">
             <w:r>
               <w:rPr>
                 <w:rStyle w:val="Hiperhivatkozs"/>
@@ -2837,7 +2837,7 @@
                 <w:noProof/>
                 <w:webHidden/>
               </w:rPr>
-              <w:instrText xml:space="preserve"> PAGEREF _Toc129588568 \h </w:instrText>
+              <w:instrText xml:space="preserve"> PAGEREF _Toc129604229 \h </w:instrText>
             </w:r>
             <w:r>
               <w:rPr>
@@ -2870,7 +2870,11 @@
         </w:p>
         <w:p>
           <w:pPr>
-            <w:pStyle w:val="TJ1"/>
+            <w:pStyle w:val="TJ2"/>
+            <w:tabs>
+              <w:tab w:val="left" w:pos="1540"/>
+              <w:tab w:val="right" w:leader="dot" w:pos="8493"/>
+            </w:tabs>
             <w:rPr>
               <w:rFonts w:asciiTheme="minorHAnsi" w:eastAsiaTheme="minorEastAsia" w:hAnsiTheme="minorHAnsi"/>
               <w:noProof/>
@@ -2878,10 +2882,554 @@
               <w:lang w:eastAsia="hu-HU"/>
             </w:rPr>
           </w:pPr>
-          <w:hyperlink w:anchor="_Toc129588569" w:history="1">
+          <w:hyperlink w:anchor="_Toc129604230" w:history="1">
             <w:r>
               <w:rPr>
                 <w:rStyle w:val="Hiperhivatkozs"/>
+                <w:rFonts w:cs="Times New Roman"/>
+                <w:noProof/>
+              </w:rPr>
+              <w:t>4.2.</w:t>
+            </w:r>
+            <w:r>
+              <w:rPr>
+                <w:rFonts w:asciiTheme="minorHAnsi" w:eastAsiaTheme="minorEastAsia" w:hAnsiTheme="minorHAnsi"/>
+                <w:noProof/>
+                <w:sz w:val="22"/>
+                <w:lang w:eastAsia="hu-HU"/>
+              </w:rPr>
+              <w:tab/>
+            </w:r>
+            <w:r>
+              <w:rPr>
+                <w:rStyle w:val="Hiperhivatkozs"/>
+                <w:noProof/>
+              </w:rPr>
+              <w:t>Főoldal</w:t>
+            </w:r>
+            <w:r>
+              <w:rPr>
+                <w:noProof/>
+                <w:webHidden/>
+              </w:rPr>
+              <w:tab/>
+            </w:r>
+            <w:r>
+              <w:rPr>
+                <w:noProof/>
+                <w:webHidden/>
+              </w:rPr>
+              <w:fldChar w:fldCharType="begin"/>
+            </w:r>
+            <w:r>
+              <w:rPr>
+                <w:noProof/>
+                <w:webHidden/>
+              </w:rPr>
+              <w:instrText xml:space="preserve"> PAGEREF _Toc129604230 \h </w:instrText>
+            </w:r>
+            <w:r>
+              <w:rPr>
+                <w:noProof/>
+                <w:webHidden/>
+              </w:rPr>
+            </w:r>
+            <w:r>
+              <w:rPr>
+                <w:noProof/>
+                <w:webHidden/>
+              </w:rPr>
+              <w:fldChar w:fldCharType="separate"/>
+            </w:r>
+            <w:r>
+              <w:rPr>
+                <w:noProof/>
+                <w:webHidden/>
+              </w:rPr>
+              <w:t>11</w:t>
+            </w:r>
+            <w:r>
+              <w:rPr>
+                <w:noProof/>
+                <w:webHidden/>
+              </w:rPr>
+              <w:fldChar w:fldCharType="end"/>
+            </w:r>
+          </w:hyperlink>
+        </w:p>
+        <w:p>
+          <w:pPr>
+            <w:pStyle w:val="TJ3"/>
+            <w:tabs>
+              <w:tab w:val="left" w:pos="1807"/>
+              <w:tab w:val="right" w:leader="dot" w:pos="8493"/>
+            </w:tabs>
+            <w:rPr>
+              <w:rFonts w:asciiTheme="minorHAnsi" w:eastAsiaTheme="minorEastAsia" w:hAnsiTheme="minorHAnsi"/>
+              <w:noProof/>
+              <w:sz w:val="22"/>
+              <w:lang w:eastAsia="hu-HU"/>
+            </w:rPr>
+          </w:pPr>
+          <w:hyperlink w:anchor="_Toc129604231" w:history="1">
+            <w:r>
+              <w:rPr>
+                <w:rStyle w:val="Hiperhivatkozs"/>
+                <w:noProof/>
+              </w:rPr>
+              <w:t>4.2.1.</w:t>
+            </w:r>
+            <w:r>
+              <w:rPr>
+                <w:rFonts w:asciiTheme="minorHAnsi" w:eastAsiaTheme="minorEastAsia" w:hAnsiTheme="minorHAnsi"/>
+                <w:noProof/>
+                <w:sz w:val="22"/>
+                <w:lang w:eastAsia="hu-HU"/>
+              </w:rPr>
+              <w:tab/>
+            </w:r>
+            <w:r>
+              <w:rPr>
+                <w:rStyle w:val="Hiperhivatkozs"/>
+                <w:noProof/>
+              </w:rPr>
+              <w:t>Navigációs menü</w:t>
+            </w:r>
+            <w:r>
+              <w:rPr>
+                <w:noProof/>
+                <w:webHidden/>
+              </w:rPr>
+              <w:tab/>
+            </w:r>
+            <w:r>
+              <w:rPr>
+                <w:noProof/>
+                <w:webHidden/>
+              </w:rPr>
+              <w:fldChar w:fldCharType="begin"/>
+            </w:r>
+            <w:r>
+              <w:rPr>
+                <w:noProof/>
+                <w:webHidden/>
+              </w:rPr>
+              <w:instrText xml:space="preserve"> PAGEREF _Toc129604231 \h </w:instrText>
+            </w:r>
+            <w:r>
+              <w:rPr>
+                <w:noProof/>
+                <w:webHidden/>
+              </w:rPr>
+            </w:r>
+            <w:r>
+              <w:rPr>
+                <w:noProof/>
+                <w:webHidden/>
+              </w:rPr>
+              <w:fldChar w:fldCharType="separate"/>
+            </w:r>
+            <w:r>
+              <w:rPr>
+                <w:noProof/>
+                <w:webHidden/>
+              </w:rPr>
+              <w:t>11</w:t>
+            </w:r>
+            <w:r>
+              <w:rPr>
+                <w:noProof/>
+                <w:webHidden/>
+              </w:rPr>
+              <w:fldChar w:fldCharType="end"/>
+            </w:r>
+          </w:hyperlink>
+        </w:p>
+        <w:p>
+          <w:pPr>
+            <w:pStyle w:val="TJ3"/>
+            <w:tabs>
+              <w:tab w:val="left" w:pos="1807"/>
+              <w:tab w:val="right" w:leader="dot" w:pos="8493"/>
+            </w:tabs>
+            <w:rPr>
+              <w:rFonts w:asciiTheme="minorHAnsi" w:eastAsiaTheme="minorEastAsia" w:hAnsiTheme="minorHAnsi"/>
+              <w:noProof/>
+              <w:sz w:val="22"/>
+              <w:lang w:eastAsia="hu-HU"/>
+            </w:rPr>
+          </w:pPr>
+          <w:hyperlink w:anchor="_Toc129604232" w:history="1">
+            <w:r>
+              <w:rPr>
+                <w:rStyle w:val="Hiperhivatkozs"/>
+                <w:noProof/>
+              </w:rPr>
+              <w:t>4.2.2.</w:t>
+            </w:r>
+            <w:r>
+              <w:rPr>
+                <w:rFonts w:asciiTheme="minorHAnsi" w:eastAsiaTheme="minorEastAsia" w:hAnsiTheme="minorHAnsi"/>
+                <w:noProof/>
+                <w:sz w:val="22"/>
+                <w:lang w:eastAsia="hu-HU"/>
+              </w:rPr>
+              <w:tab/>
+            </w:r>
+            <w:r>
+              <w:rPr>
+                <w:rStyle w:val="Hiperhivatkozs"/>
+                <w:noProof/>
+              </w:rPr>
+              <w:t>Slideshow Carousel</w:t>
+            </w:r>
+            <w:r>
+              <w:rPr>
+                <w:noProof/>
+                <w:webHidden/>
+              </w:rPr>
+              <w:tab/>
+            </w:r>
+            <w:r>
+              <w:rPr>
+                <w:noProof/>
+                <w:webHidden/>
+              </w:rPr>
+              <w:fldChar w:fldCharType="begin"/>
+            </w:r>
+            <w:r>
+              <w:rPr>
+                <w:noProof/>
+                <w:webHidden/>
+              </w:rPr>
+              <w:instrText xml:space="preserve"> PAGEREF _Toc129604232 \h </w:instrText>
+            </w:r>
+            <w:r>
+              <w:rPr>
+                <w:noProof/>
+                <w:webHidden/>
+              </w:rPr>
+            </w:r>
+            <w:r>
+              <w:rPr>
+                <w:noProof/>
+                <w:webHidden/>
+              </w:rPr>
+              <w:fldChar w:fldCharType="separate"/>
+            </w:r>
+            <w:r>
+              <w:rPr>
+                <w:noProof/>
+                <w:webHidden/>
+              </w:rPr>
+              <w:t>12</w:t>
+            </w:r>
+            <w:r>
+              <w:rPr>
+                <w:noProof/>
+                <w:webHidden/>
+              </w:rPr>
+              <w:fldChar w:fldCharType="end"/>
+            </w:r>
+          </w:hyperlink>
+        </w:p>
+        <w:p>
+          <w:pPr>
+            <w:pStyle w:val="TJ3"/>
+            <w:tabs>
+              <w:tab w:val="left" w:pos="1807"/>
+              <w:tab w:val="right" w:leader="dot" w:pos="8493"/>
+            </w:tabs>
+            <w:rPr>
+              <w:rFonts w:asciiTheme="minorHAnsi" w:eastAsiaTheme="minorEastAsia" w:hAnsiTheme="minorHAnsi"/>
+              <w:noProof/>
+              <w:sz w:val="22"/>
+              <w:lang w:eastAsia="hu-HU"/>
+            </w:rPr>
+          </w:pPr>
+          <w:hyperlink w:anchor="_Toc129604233" w:history="1">
+            <w:r>
+              <w:rPr>
+                <w:rStyle w:val="Hiperhivatkozs"/>
+                <w:noProof/>
+              </w:rPr>
+              <w:t>4.2.3.</w:t>
+            </w:r>
+            <w:r>
+              <w:rPr>
+                <w:rFonts w:asciiTheme="minorHAnsi" w:eastAsiaTheme="minorEastAsia" w:hAnsiTheme="minorHAnsi"/>
+                <w:noProof/>
+                <w:sz w:val="22"/>
+                <w:lang w:eastAsia="hu-HU"/>
+              </w:rPr>
+              <w:tab/>
+            </w:r>
+            <w:r>
+              <w:rPr>
+                <w:rStyle w:val="Hiperhivatkozs"/>
+                <w:noProof/>
+              </w:rPr>
+              <w:t>Főoldal tartalma</w:t>
+            </w:r>
+            <w:r>
+              <w:rPr>
+                <w:noProof/>
+                <w:webHidden/>
+              </w:rPr>
+              <w:tab/>
+            </w:r>
+            <w:r>
+              <w:rPr>
+                <w:noProof/>
+                <w:webHidden/>
+              </w:rPr>
+              <w:fldChar w:fldCharType="begin"/>
+            </w:r>
+            <w:r>
+              <w:rPr>
+                <w:noProof/>
+                <w:webHidden/>
+              </w:rPr>
+              <w:instrText xml:space="preserve"> PAGEREF _Toc129604233 \h </w:instrText>
+            </w:r>
+            <w:r>
+              <w:rPr>
+                <w:noProof/>
+                <w:webHidden/>
+              </w:rPr>
+            </w:r>
+            <w:r>
+              <w:rPr>
+                <w:noProof/>
+                <w:webHidden/>
+              </w:rPr>
+              <w:fldChar w:fldCharType="separate"/>
+            </w:r>
+            <w:r>
+              <w:rPr>
+                <w:noProof/>
+                <w:webHidden/>
+              </w:rPr>
+              <w:t>15</w:t>
+            </w:r>
+            <w:r>
+              <w:rPr>
+                <w:noProof/>
+                <w:webHidden/>
+              </w:rPr>
+              <w:fldChar w:fldCharType="end"/>
+            </w:r>
+          </w:hyperlink>
+        </w:p>
+        <w:p>
+          <w:pPr>
+            <w:pStyle w:val="TJ3"/>
+            <w:tabs>
+              <w:tab w:val="left" w:pos="1807"/>
+              <w:tab w:val="right" w:leader="dot" w:pos="8493"/>
+            </w:tabs>
+            <w:rPr>
+              <w:rFonts w:asciiTheme="minorHAnsi" w:eastAsiaTheme="minorEastAsia" w:hAnsiTheme="minorHAnsi"/>
+              <w:noProof/>
+              <w:sz w:val="22"/>
+              <w:lang w:eastAsia="hu-HU"/>
+            </w:rPr>
+          </w:pPr>
+          <w:hyperlink w:anchor="_Toc129604234" w:history="1">
+            <w:r>
+              <w:rPr>
+                <w:rStyle w:val="Hiperhivatkozs"/>
+                <w:noProof/>
+              </w:rPr>
+              <w:t>4.2.4.</w:t>
+            </w:r>
+            <w:r>
+              <w:rPr>
+                <w:rFonts w:asciiTheme="minorHAnsi" w:eastAsiaTheme="minorEastAsia" w:hAnsiTheme="minorHAnsi"/>
+                <w:noProof/>
+                <w:sz w:val="22"/>
+                <w:lang w:eastAsia="hu-HU"/>
+              </w:rPr>
+              <w:tab/>
+            </w:r>
+            <w:r>
+              <w:rPr>
+                <w:rStyle w:val="Hiperhivatkozs"/>
+                <w:noProof/>
+              </w:rPr>
+              <w:t>Számláló(counter)</w:t>
+            </w:r>
+            <w:r>
+              <w:rPr>
+                <w:noProof/>
+                <w:webHidden/>
+              </w:rPr>
+              <w:tab/>
+            </w:r>
+            <w:r>
+              <w:rPr>
+                <w:noProof/>
+                <w:webHidden/>
+              </w:rPr>
+              <w:fldChar w:fldCharType="begin"/>
+            </w:r>
+            <w:r>
+              <w:rPr>
+                <w:noProof/>
+                <w:webHidden/>
+              </w:rPr>
+              <w:instrText xml:space="preserve"> PAGEREF _Toc129604234 \h </w:instrText>
+            </w:r>
+            <w:r>
+              <w:rPr>
+                <w:noProof/>
+                <w:webHidden/>
+              </w:rPr>
+            </w:r>
+            <w:r>
+              <w:rPr>
+                <w:noProof/>
+                <w:webHidden/>
+              </w:rPr>
+              <w:fldChar w:fldCharType="separate"/>
+            </w:r>
+            <w:r>
+              <w:rPr>
+                <w:noProof/>
+                <w:webHidden/>
+              </w:rPr>
+              <w:t>20</w:t>
+            </w:r>
+            <w:r>
+              <w:rPr>
+                <w:noProof/>
+                <w:webHidden/>
+              </w:rPr>
+              <w:fldChar w:fldCharType="end"/>
+            </w:r>
+          </w:hyperlink>
+        </w:p>
+        <w:p>
+          <w:pPr>
+            <w:pStyle w:val="TJ3"/>
+            <w:tabs>
+              <w:tab w:val="left" w:pos="1807"/>
+              <w:tab w:val="right" w:leader="dot" w:pos="8493"/>
+            </w:tabs>
+            <w:rPr>
+              <w:rFonts w:asciiTheme="minorHAnsi" w:eastAsiaTheme="minorEastAsia" w:hAnsiTheme="minorHAnsi"/>
+              <w:noProof/>
+              <w:sz w:val="22"/>
+              <w:lang w:eastAsia="hu-HU"/>
+            </w:rPr>
+          </w:pPr>
+          <w:hyperlink w:anchor="_Toc129604235" w:history="1">
+            <w:r>
+              <w:rPr>
+                <w:rStyle w:val="Hiperhivatkozs"/>
+                <w:noProof/>
+              </w:rPr>
+              <w:t>4.2.5.</w:t>
+            </w:r>
+            <w:r>
+              <w:rPr>
+                <w:rFonts w:asciiTheme="minorHAnsi" w:eastAsiaTheme="minorEastAsia" w:hAnsiTheme="minorHAnsi"/>
+                <w:noProof/>
+                <w:sz w:val="22"/>
+                <w:lang w:eastAsia="hu-HU"/>
+              </w:rPr>
+              <w:tab/>
+            </w:r>
+            <w:r>
+              <w:rPr>
+                <w:rStyle w:val="Hiperhivatkozs"/>
+                <w:noProof/>
+              </w:rPr>
+              <w:t>Lábléc(footer)</w:t>
+            </w:r>
+            <w:r>
+              <w:rPr>
+                <w:noProof/>
+                <w:webHidden/>
+              </w:rPr>
+              <w:tab/>
+            </w:r>
+            <w:r>
+              <w:rPr>
+                <w:noProof/>
+                <w:webHidden/>
+              </w:rPr>
+              <w:fldChar w:fldCharType="begin"/>
+            </w:r>
+            <w:r>
+              <w:rPr>
+                <w:noProof/>
+                <w:webHidden/>
+              </w:rPr>
+              <w:instrText xml:space="preserve"> PAGEREF _Toc129604235 \h </w:instrText>
+            </w:r>
+            <w:r>
+              <w:rPr>
+                <w:noProof/>
+                <w:webHidden/>
+              </w:rPr>
+            </w:r>
+            <w:r>
+              <w:rPr>
+                <w:noProof/>
+                <w:webHidden/>
+              </w:rPr>
+              <w:fldChar w:fldCharType="separate"/>
+            </w:r>
+            <w:r>
+              <w:rPr>
+                <w:noProof/>
+                <w:webHidden/>
+              </w:rPr>
+              <w:t>21</w:t>
+            </w:r>
+            <w:r>
+              <w:rPr>
+                <w:noProof/>
+                <w:webHidden/>
+              </w:rPr>
+              <w:fldChar w:fldCharType="end"/>
+            </w:r>
+          </w:hyperlink>
+        </w:p>
+        <w:p>
+          <w:pPr>
+            <w:pStyle w:val="TJ1"/>
+            <w:tabs>
+              <w:tab w:val="left" w:pos="1100"/>
+            </w:tabs>
+            <w:rPr>
+              <w:rFonts w:asciiTheme="minorHAnsi" w:eastAsiaTheme="minorEastAsia" w:hAnsiTheme="minorHAnsi"/>
+              <w:noProof/>
+              <w:sz w:val="22"/>
+              <w:lang w:eastAsia="hu-HU"/>
+            </w:rPr>
+          </w:pPr>
+          <w:hyperlink w:anchor="_Toc129604236" w:history="1">
+            <w:r>
+              <w:rPr>
+                <w:rStyle w:val="Hiperhivatkozs"/>
+                <w:noProof/>
+              </w:rPr>
+              <w:t>5.</w:t>
+            </w:r>
+            <w:r>
+              <w:rPr>
+                <w:rFonts w:asciiTheme="minorHAnsi" w:eastAsiaTheme="minorEastAsia" w:hAnsiTheme="minorHAnsi"/>
+                <w:noProof/>
+                <w:sz w:val="22"/>
+                <w:lang w:eastAsia="hu-HU"/>
+              </w:rPr>
+              <w:tab/>
+            </w:r>
+            <w:r>
+              <w:rPr>
+                <w:rStyle w:val="Hiperhivatkozs"/>
                 <w:noProof/>
               </w:rPr>
               <w:t>Összefoglalás</w:t>
@@ -2905,7 +3453,7 @@
                 <w:noProof/>
                 <w:webHidden/>
               </w:rPr>
-              <w:instrText xml:space="preserve"> PAGEREF _Toc129588569 \h </w:instrText>
+              <w:instrText xml:space="preserve"> PAGEREF _Toc129604236 \h </w:instrText>
             </w:r>
             <w:r>
               <w:rPr>
@@ -2925,7 +3473,7 @@
                 <w:noProof/>
                 <w:webHidden/>
               </w:rPr>
-              <w:t>12</w:t>
+              <w:t>22</w:t>
             </w:r>
             <w:r>
               <w:rPr>
@@ -2949,6 +3497,7 @@
     </w:sdt>
     <w:p>
       <w:pPr>
+        <w:shd w:val="clear" w:color="auto" w:fill="FFFFFF" w:themeFill="background1"/>
         <w:spacing w:line="259" w:lineRule="auto"/>
         <w:ind w:left="0" w:firstLine="0"/>
         <w:jc w:val="left"/>
@@ -2973,7 +3522,7 @@
           <w:numId w:val="0"/>
         </w:numPr>
       </w:pPr>
-      <w:bookmarkStart w:id="0" w:name="_Toc129588542"/>
+      <w:bookmarkStart w:id="0" w:name="_Toc129604203"/>
       <w:r>
         <w:lastRenderedPageBreak/>
         <w:t>Bevezető</w:t>
@@ -3106,7 +3655,7 @@
           <w:rFonts w:eastAsiaTheme="majorEastAsia"/>
         </w:rPr>
       </w:pPr>
-      <w:bookmarkStart w:id="1" w:name="_Toc129588543"/>
+      <w:bookmarkStart w:id="1" w:name="_Toc129604204"/>
       <w:r>
         <w:lastRenderedPageBreak/>
         <w:t>Felhasznált technológiák</w:t>
@@ -3121,7 +3670,7 @@
           <w:numId w:val="5"/>
         </w:numPr>
       </w:pPr>
-      <w:bookmarkStart w:id="2" w:name="_Toc129588544"/>
+      <w:bookmarkStart w:id="2" w:name="_Toc129604205"/>
       <w:r>
         <w:t>HTML</w:t>
       </w:r>
@@ -3225,7 +3774,7 @@
       <w:pPr>
         <w:pStyle w:val="Cmsor2"/>
       </w:pPr>
-      <w:bookmarkStart w:id="3" w:name="_Toc129588545"/>
+      <w:bookmarkStart w:id="3" w:name="_Toc129604206"/>
       <w:r>
         <w:t>CSS</w:t>
       </w:r>
@@ -3427,7 +3976,7 @@
           <w:lang w:eastAsia="hu-HU"/>
         </w:rPr>
       </w:pPr>
-      <w:bookmarkStart w:id="4" w:name="_Toc129588546"/>
+      <w:bookmarkStart w:id="4" w:name="_Toc129604207"/>
       <w:r>
         <w:t>JavaScript</w:t>
       </w:r>
@@ -3576,7 +4125,7 @@
           <w:szCs w:val="22"/>
         </w:rPr>
       </w:pPr>
-      <w:bookmarkStart w:id="5" w:name="_Toc129588547"/>
+      <w:bookmarkStart w:id="5" w:name="_Toc129604208"/>
       <w:proofErr w:type="spellStart"/>
       <w:r>
         <w:lastRenderedPageBreak/>
@@ -3785,7 +4334,7 @@
           <w:szCs w:val="24"/>
         </w:rPr>
       </w:pPr>
-      <w:bookmarkStart w:id="6" w:name="_Toc129588548"/>
+      <w:bookmarkStart w:id="6" w:name="_Toc129604209"/>
       <w:r>
         <w:t>PHP</w:t>
       </w:r>
@@ -3965,7 +4514,7 @@
       <w:pPr>
         <w:pStyle w:val="Cmsor1"/>
       </w:pPr>
-      <w:bookmarkStart w:id="7" w:name="_Toc129588549"/>
+      <w:bookmarkStart w:id="7" w:name="_Toc129604210"/>
       <w:r>
         <w:lastRenderedPageBreak/>
         <w:t>Felhasznált szoftverek</w:t>
@@ -3980,7 +4529,7 @@
           <w:numId w:val="5"/>
         </w:numPr>
       </w:pPr>
-      <w:bookmarkStart w:id="8" w:name="_Toc129588550"/>
+      <w:bookmarkStart w:id="8" w:name="_Toc129604211"/>
       <w:r>
         <w:t>Visual Studio Code</w:t>
       </w:r>
@@ -4042,7 +4591,7 @@
           <w:numId w:val="5"/>
         </w:numPr>
       </w:pPr>
-      <w:bookmarkStart w:id="9" w:name="_Toc129588551"/>
+      <w:bookmarkStart w:id="9" w:name="_Toc129604212"/>
       <w:r>
         <w:t>XAMPP</w:t>
       </w:r>
@@ -4105,7 +4654,7 @@
       <w:pPr>
         <w:pStyle w:val="Cmsor1"/>
       </w:pPr>
-      <w:bookmarkStart w:id="10" w:name="_Toc129588552"/>
+      <w:bookmarkStart w:id="10" w:name="_Toc129604213"/>
       <w:r>
         <w:lastRenderedPageBreak/>
         <w:t>Felhasználói dokumentáció</w:t>
@@ -4134,7 +4683,7 @@
           <w:numId w:val="5"/>
         </w:numPr>
       </w:pPr>
-      <w:bookmarkStart w:id="11" w:name="_Toc129588553"/>
+      <w:bookmarkStart w:id="11" w:name="_Toc129604214"/>
       <w:r>
         <w:t>Főoldal</w:t>
       </w:r>
@@ -4157,7 +4706,7 @@
         </w:numPr>
         <w:ind w:left="1134" w:hanging="567"/>
       </w:pPr>
-      <w:bookmarkStart w:id="12" w:name="_Toc129588554"/>
+      <w:bookmarkStart w:id="12" w:name="_Toc129604215"/>
       <w:proofErr w:type="gramStart"/>
       <w:r>
         <w:t>Navigációs</w:t>
@@ -4213,7 +4762,7 @@
         </w:numPr>
         <w:ind w:left="1134" w:hanging="567"/>
       </w:pPr>
-      <w:bookmarkStart w:id="13" w:name="_Toc129588555"/>
+      <w:bookmarkStart w:id="13" w:name="_Toc129604216"/>
       <w:r>
         <w:t>Slideshow Carousel</w:t>
       </w:r>
@@ -4244,7 +4793,7 @@
         </w:numPr>
         <w:ind w:left="1134" w:hanging="567"/>
       </w:pPr>
-      <w:bookmarkStart w:id="14" w:name="_Toc129588556"/>
+      <w:bookmarkStart w:id="14" w:name="_Toc129604217"/>
       <w:r>
         <w:t>Edzésterv és étrendösszeállítás leírása</w:t>
       </w:r>
@@ -4281,7 +4830,7 @@
         </w:numPr>
         <w:ind w:left="1134" w:hanging="567"/>
       </w:pPr>
-      <w:bookmarkStart w:id="15" w:name="_Toc129588557"/>
+      <w:bookmarkStart w:id="15" w:name="_Toc129604218"/>
       <w:proofErr w:type="gramStart"/>
       <w:r>
         <w:t>Számláló(</w:t>
@@ -4312,7 +4861,7 @@
         </w:numPr>
         <w:ind w:left="1134" w:hanging="567"/>
       </w:pPr>
-      <w:bookmarkStart w:id="16" w:name="_Toc129588558"/>
+      <w:bookmarkStart w:id="16" w:name="_Toc129604219"/>
       <w:proofErr w:type="gramStart"/>
       <w:r>
         <w:t>Lábléc(</w:t>
@@ -4347,7 +4896,7 @@
           <w:numId w:val="5"/>
         </w:numPr>
       </w:pPr>
-      <w:bookmarkStart w:id="17" w:name="_Toc129588559"/>
+      <w:bookmarkStart w:id="17" w:name="_Toc129604220"/>
       <w:r>
         <w:lastRenderedPageBreak/>
         <w:t>Regisztrációs oldal</w:t>
@@ -4378,7 +4927,7 @@
           <w:numId w:val="5"/>
         </w:numPr>
       </w:pPr>
-      <w:bookmarkStart w:id="18" w:name="_Toc129588560"/>
+      <w:bookmarkStart w:id="18" w:name="_Toc129604221"/>
       <w:r>
         <w:t>Bejelentkezés</w:t>
       </w:r>
@@ -4416,7 +4965,7 @@
           <w:numId w:val="5"/>
         </w:numPr>
       </w:pPr>
-      <w:bookmarkStart w:id="19" w:name="_Toc129588561"/>
+      <w:bookmarkStart w:id="19" w:name="_Toc129604222"/>
       <w:r>
         <w:t>Kezdő</w:t>
       </w:r>
@@ -4483,7 +5032,7 @@
           <w:numId w:val="5"/>
         </w:numPr>
       </w:pPr>
-      <w:bookmarkStart w:id="20" w:name="_Toc129588562"/>
+      <w:bookmarkStart w:id="20" w:name="_Toc129604223"/>
       <w:r>
         <w:t xml:space="preserve">Saját </w:t>
       </w:r>
@@ -4532,7 +5081,7 @@
           <w:numId w:val="5"/>
         </w:numPr>
       </w:pPr>
-      <w:bookmarkStart w:id="21" w:name="_Toc129588563"/>
+      <w:bookmarkStart w:id="21" w:name="_Toc129604224"/>
       <w:r>
         <w:t>Edzéstervek</w:t>
       </w:r>
@@ -4562,7 +5111,7 @@
           <w:numId w:val="5"/>
         </w:numPr>
       </w:pPr>
-      <w:bookmarkStart w:id="22" w:name="_Toc129588564"/>
+      <w:bookmarkStart w:id="22" w:name="_Toc129604225"/>
       <w:r>
         <w:lastRenderedPageBreak/>
         <w:t>Chat</w:t>
@@ -4607,7 +5156,7 @@
           <w:numId w:val="5"/>
         </w:numPr>
       </w:pPr>
-      <w:bookmarkStart w:id="23" w:name="_Toc129588565"/>
+      <w:bookmarkStart w:id="23" w:name="_Toc129604226"/>
       <w:proofErr w:type="gramStart"/>
       <w:r>
         <w:t>Kliensek</w:t>
@@ -4653,7 +5202,7 @@
           <w:numId w:val="5"/>
         </w:numPr>
       </w:pPr>
-      <w:bookmarkStart w:id="24" w:name="_Toc129588566"/>
+      <w:bookmarkStart w:id="24" w:name="_Toc129604227"/>
       <w:r>
         <w:t>Edzők kezelése</w:t>
       </w:r>
@@ -4698,7 +5247,7 @@
       <w:pPr>
         <w:pStyle w:val="Cmsor1"/>
       </w:pPr>
-      <w:bookmarkStart w:id="25" w:name="_Toc129588567"/>
+      <w:bookmarkStart w:id="25" w:name="_Toc129604228"/>
       <w:r>
         <w:t>Fejlesztői dokumentáció</w:t>
       </w:r>
@@ -4715,7 +5264,7 @@
           <w:lang w:eastAsia="hu-HU"/>
         </w:rPr>
       </w:pPr>
-      <w:bookmarkStart w:id="26" w:name="_Toc129588568"/>
+      <w:bookmarkStart w:id="26" w:name="_Toc129604229"/>
       <w:r>
         <w:rPr>
           <w:lang w:eastAsia="hu-HU"/>
@@ -5146,9 +5695,11 @@
         </w:numPr>
         <w:ind w:left="426"/>
       </w:pPr>
+      <w:bookmarkStart w:id="27" w:name="_Toc129604230"/>
       <w:r>
         <w:t>Főoldal</w:t>
       </w:r>
+      <w:bookmarkEnd w:id="27"/>
     </w:p>
     <w:p>
       <w:pPr>
@@ -5158,6 +5709,7 @@
           <w:numId w:val="5"/>
         </w:numPr>
       </w:pPr>
+      <w:bookmarkStart w:id="28" w:name="_Toc129604231"/>
       <w:proofErr w:type="gramStart"/>
       <w:r>
         <w:t>Navigációs</w:t>
@@ -5169,6 +5721,7 @@
       <w:r>
         <w:t>enü</w:t>
       </w:r>
+      <w:bookmarkEnd w:id="28"/>
     </w:p>
     <w:p>
       <w:pPr>
@@ -5244,8 +5797,6 @@
       <w:r>
         <w:t>criptben</w:t>
       </w:r>
-      <w:bookmarkStart w:id="27" w:name="_GoBack"/>
-      <w:bookmarkEnd w:id="27"/>
       <w:proofErr w:type="spellEnd"/>
       <w:r>
         <w:t xml:space="preserve"> készítettük el.</w:t>
@@ -5732,9 +6283,11 @@
           <w:numId w:val="5"/>
         </w:numPr>
       </w:pPr>
+      <w:bookmarkStart w:id="29" w:name="_Toc129604232"/>
       <w:r>
         <w:t>Slideshow Carousel</w:t>
       </w:r>
+      <w:bookmarkEnd w:id="29"/>
     </w:p>
     <w:p>
       <w:pPr>
@@ -7534,7 +8087,7 @@
         </w:numPr>
       </w:pPr>
       <w:r>
-        <w:t>Főoldal tartalma</w:t>
+        <w:t>Edzésterv és étrendösszeállítás leírása</w:t>
       </w:r>
     </w:p>
     <w:p>
@@ -7569,7 +8122,10 @@
         <w:t xml:space="preserve"> az oldalon lévő leírásért felelős. Ezeket, hogy </w:t>
       </w:r>
       <w:r>
-        <w:t>a képernyő egyik szélétől a másik széléig legyen, 100%-</w:t>
+        <w:t>a képernyő egyik szélétől a mási</w:t>
+      </w:r>
+      <w:r>
+        <w:t>k széléig legyen, 100%-</w:t>
       </w:r>
       <w:proofErr w:type="spellStart"/>
       <w:r>
@@ -7577,113 +8133,407 @@
       </w:r>
       <w:proofErr w:type="spellEnd"/>
       <w:r>
+        <w:t xml:space="preserve"> szélességg</w:t>
+      </w:r>
+      <w:r>
+        <w:t xml:space="preserve">el oldottam meg. A </w:t>
+      </w:r>
+      <w:proofErr w:type="gramStart"/>
+      <w:r>
+        <w:t>margókat</w:t>
+      </w:r>
+      <w:proofErr w:type="gramEnd"/>
+      <w:r>
+        <w:t xml:space="preserve"> és a </w:t>
+      </w:r>
+      <w:proofErr w:type="spellStart"/>
+      <w:r>
+        <w:t>paddinget</w:t>
+      </w:r>
+      <w:proofErr w:type="spellEnd"/>
+      <w:r>
+        <w:t xml:space="preserve"> 50pixelesre állítottam, és, hogy </w:t>
+      </w:r>
+      <w:proofErr w:type="spellStart"/>
+      <w:r>
+        <w:t>auto</w:t>
+      </w:r>
+      <w:proofErr w:type="spellEnd"/>
+      <w:r>
+        <w:t xml:space="preserve"> legyen. Margin-topnak pedig </w:t>
+      </w:r>
+      <w:r>
+        <w:t>15pixelt raktam,</w:t>
+      </w:r>
+      <w:r>
+        <w:t xml:space="preserve"> hogy elváljon a </w:t>
+      </w:r>
+      <w:proofErr w:type="spellStart"/>
+      <w:r>
+        <w:t>container</w:t>
+      </w:r>
+      <w:proofErr w:type="spellEnd"/>
+      <w:r>
         <w:t xml:space="preserve"> </w:t>
       </w:r>
       <w:proofErr w:type="spellStart"/>
       <w:r>
+        <w:t>tetejétől</w:t>
+      </w:r>
+      <w:proofErr w:type="spellEnd"/>
+      <w:r>
+        <w:t xml:space="preserve"> a h1-es címsor. Elhelyeztünk egy </w:t>
+      </w:r>
+      <w:proofErr w:type="spellStart"/>
+      <w:r>
+        <w:rPr>
+          <w:i/>
+        </w:rPr>
+        <w:t>border</w:t>
+      </w:r>
+      <w:proofErr w:type="spellEnd"/>
+      <w:r>
+        <w:rPr>
+          <w:i/>
+        </w:rPr>
+        <w:t xml:space="preserve"> </w:t>
+      </w:r>
+      <w:r>
+        <w:t xml:space="preserve">osztálynévre hallgató </w:t>
+      </w:r>
+      <w:proofErr w:type="spellStart"/>
+      <w:r>
+        <w:t>divet</w:t>
+      </w:r>
+      <w:proofErr w:type="spellEnd"/>
+      <w:r>
+        <w:t xml:space="preserve"> is, ami a </w:t>
+      </w:r>
+      <w:proofErr w:type="spellStart"/>
+      <w:r>
+        <w:t>container</w:t>
+      </w:r>
+      <w:proofErr w:type="spellEnd"/>
+      <w:r>
+        <w:t xml:space="preserve"> alján található zöld sík. Ez lényegében egy csak egy design. </w:t>
+      </w:r>
+      <w:r>
+        <w:t>CSS-</w:t>
+      </w:r>
+      <w:proofErr w:type="spellStart"/>
+      <w:r>
+        <w:t>ben</w:t>
+      </w:r>
+      <w:proofErr w:type="spellEnd"/>
+      <w:r>
+        <w:t xml:space="preserve"> a </w:t>
+      </w:r>
+      <w:proofErr w:type="spellStart"/>
+      <w:r>
+        <w:t>wrapperekre</w:t>
+      </w:r>
+      <w:proofErr w:type="spellEnd"/>
+      <w:r>
+        <w:t xml:space="preserve"> adtunk egy fehér betűszínt és fekete hátteret. </w:t>
+      </w:r>
+    </w:p>
+    <w:p>
+      <w:pPr>
+        <w:ind w:left="0"/>
+      </w:pPr>
+      <w:r>
+        <w:t>A görgetősáv stílusát is megvál</w:t>
+      </w:r>
+      <w:r>
+        <w:t>toztattuk a weboldal alap színé</w:t>
+      </w:r>
+      <w:r>
+        <w:t>re, ami főleg a zöld és fekete.</w:t>
+      </w:r>
+    </w:p>
+    <w:p>
+      <w:pPr>
+        <w:shd w:val="clear" w:color="auto" w:fill="E7E6E6" w:themeFill="background2"/>
+        <w:ind w:left="0"/>
+      </w:pPr>
+      <w:proofErr w:type="gramStart"/>
+      <w:r>
+        <w:t>body</w:t>
+      </w:r>
+      <w:proofErr w:type="gramEnd"/>
+      <w:r>
+        <w:t>::-webkit-</w:t>
+      </w:r>
+      <w:proofErr w:type="spellStart"/>
+      <w:r>
+        <w:t>scrollbar</w:t>
+      </w:r>
+      <w:proofErr w:type="spellEnd"/>
+      <w:r>
+        <w:t>{</w:t>
+      </w:r>
+    </w:p>
+    <w:p>
+      <w:pPr>
+        <w:shd w:val="clear" w:color="auto" w:fill="E7E6E6" w:themeFill="background2"/>
+        <w:ind w:left="0"/>
+      </w:pPr>
+      <w:r>
+        <w:t xml:space="preserve">    </w:t>
+      </w:r>
+      <w:proofErr w:type="spellStart"/>
+      <w:r>
         <w:t>width</w:t>
       </w:r>
       <w:proofErr w:type="spellEnd"/>
       <w:r>
-        <w:t xml:space="preserve">-el oldottam meg. A </w:t>
+        <w:t>: 10px;</w:t>
+      </w:r>
+    </w:p>
+    <w:p>
+      <w:pPr>
+        <w:shd w:val="clear" w:color="auto" w:fill="E7E6E6" w:themeFill="background2"/>
+        <w:ind w:left="0"/>
+      </w:pPr>
+      <w:r>
+        <w:t xml:space="preserve">    </w:t>
+      </w:r>
+      <w:proofErr w:type="spellStart"/>
+      <w:r>
+        <w:t>background-color</w:t>
+      </w:r>
+      <w:proofErr w:type="spellEnd"/>
+      <w:r>
+        <w:t xml:space="preserve">: </w:t>
       </w:r>
       <w:proofErr w:type="gramStart"/>
       <w:r>
-        <w:t>margókat</w:t>
+        <w:t>var(</w:t>
       </w:r>
       <w:proofErr w:type="gramEnd"/>
       <w:r>
-        <w:t xml:space="preserve"> és a </w:t>
-      </w:r>
-      <w:proofErr w:type="spellStart"/>
-      <w:r>
-        <w:t>paddinget</w:t>
-      </w:r>
-      <w:proofErr w:type="spellEnd"/>
-      <w:r>
-        <w:t xml:space="preserve"> 50pixelesre állítottam, és, hogy </w:t>
-      </w:r>
-      <w:proofErr w:type="spellStart"/>
-      <w:r>
-        <w:t>auto</w:t>
-      </w:r>
-      <w:proofErr w:type="spellEnd"/>
-      <w:r>
-        <w:t xml:space="preserve"> legyen. Margin-topnak pedig </w:t>
-      </w:r>
-      <w:r>
-        <w:t>15pixelt raktam,</w:t>
-      </w:r>
-      <w:r>
-        <w:t xml:space="preserve"> hogy elváljon a </w:t>
-      </w:r>
-      <w:proofErr w:type="spellStart"/>
-      <w:r>
-        <w:t>container</w:t>
-      </w:r>
-      <w:proofErr w:type="spellEnd"/>
-      <w:r>
-        <w:t xml:space="preserve"> </w:t>
-      </w:r>
-      <w:proofErr w:type="spellStart"/>
-      <w:r>
-        <w:t>tetejétől</w:t>
-      </w:r>
-      <w:proofErr w:type="spellEnd"/>
-      <w:r>
-        <w:t xml:space="preserve"> a h1-es címsor. Elhelyeztünk egy </w:t>
-      </w:r>
-      <w:proofErr w:type="spellStart"/>
-      <w:r>
-        <w:rPr>
-          <w:i/>
-        </w:rPr>
-        <w:t>border</w:t>
-      </w:r>
-      <w:proofErr w:type="spellEnd"/>
-      <w:r>
-        <w:rPr>
-          <w:i/>
-        </w:rPr>
-        <w:t xml:space="preserve"> </w:t>
-      </w:r>
-      <w:r>
-        <w:t xml:space="preserve">osztálynévre hallgató </w:t>
-      </w:r>
-      <w:proofErr w:type="spellStart"/>
-      <w:r>
-        <w:t>divet</w:t>
-      </w:r>
-      <w:proofErr w:type="spellEnd"/>
-      <w:r>
-        <w:t xml:space="preserve"> is, ami a </w:t>
-      </w:r>
-      <w:proofErr w:type="spellStart"/>
-      <w:r>
-        <w:t>container</w:t>
-      </w:r>
-      <w:proofErr w:type="spellEnd"/>
-      <w:r>
-        <w:t xml:space="preserve"> alján található zöld sík. Ez lényegében egy csak egy design. </w:t>
-      </w:r>
-      <w:r>
-        <w:t>CSS-</w:t>
-      </w:r>
-      <w:proofErr w:type="spellStart"/>
-      <w:r>
-        <w:t>ben</w:t>
-      </w:r>
-      <w:proofErr w:type="spellEnd"/>
-      <w:r>
-        <w:t xml:space="preserve"> a </w:t>
-      </w:r>
-      <w:proofErr w:type="spellStart"/>
-      <w:r>
-        <w:t>wrapperekre</w:t>
-      </w:r>
-      <w:proofErr w:type="spellEnd"/>
-      <w:r>
-        <w:t xml:space="preserve"> adtunk egy fehér betűszínt és fekete hátteret. </w:t>
+        <w:t>--fekete);</w:t>
+      </w:r>
+    </w:p>
+    <w:p>
+      <w:pPr>
+        <w:shd w:val="clear" w:color="auto" w:fill="E7E6E6" w:themeFill="background2"/>
+        <w:ind w:left="0"/>
+      </w:pPr>
+      <w:r>
+        <w:lastRenderedPageBreak/>
+        <w:t>}</w:t>
+      </w:r>
+    </w:p>
+    <w:p>
+      <w:pPr>
+        <w:shd w:val="clear" w:color="auto" w:fill="E7E6E6" w:themeFill="background2"/>
+        <w:ind w:left="0"/>
+      </w:pPr>
+    </w:p>
+    <w:p>
+      <w:pPr>
+        <w:shd w:val="clear" w:color="auto" w:fill="E7E6E6" w:themeFill="background2"/>
+        <w:ind w:left="0"/>
+      </w:pPr>
+      <w:proofErr w:type="gramStart"/>
+      <w:r>
+        <w:t>body</w:t>
+      </w:r>
+      <w:proofErr w:type="gramEnd"/>
+      <w:r>
+        <w:t>::-webkit-</w:t>
+      </w:r>
+      <w:proofErr w:type="spellStart"/>
+      <w:r>
+        <w:t>scrollbar</w:t>
+      </w:r>
+      <w:proofErr w:type="spellEnd"/>
+      <w:r>
+        <w:t>-</w:t>
+      </w:r>
+      <w:proofErr w:type="spellStart"/>
+      <w:r>
+        <w:t>track</w:t>
+      </w:r>
+      <w:proofErr w:type="spellEnd"/>
+      <w:r>
+        <w:t>{</w:t>
+      </w:r>
+    </w:p>
+    <w:p>
+      <w:pPr>
+        <w:shd w:val="clear" w:color="auto" w:fill="E7E6E6" w:themeFill="background2"/>
+        <w:ind w:left="0"/>
+      </w:pPr>
+      <w:r>
+        <w:t xml:space="preserve">    </w:t>
+      </w:r>
+      <w:proofErr w:type="spellStart"/>
+      <w:r>
+        <w:t>border-radius</w:t>
+      </w:r>
+      <w:proofErr w:type="spellEnd"/>
+      <w:r>
+        <w:t>: 10px;</w:t>
+      </w:r>
+    </w:p>
+    <w:p>
+      <w:pPr>
+        <w:shd w:val="clear" w:color="auto" w:fill="E7E6E6" w:themeFill="background2"/>
+        <w:ind w:left="0"/>
+      </w:pPr>
+      <w:r>
+        <w:t>}</w:t>
+      </w:r>
+    </w:p>
+    <w:p>
+      <w:pPr>
+        <w:shd w:val="clear" w:color="auto" w:fill="E7E6E6" w:themeFill="background2"/>
+        <w:ind w:left="0"/>
+      </w:pPr>
+    </w:p>
+    <w:p>
+      <w:pPr>
+        <w:shd w:val="clear" w:color="auto" w:fill="E7E6E6" w:themeFill="background2"/>
+        <w:ind w:left="0"/>
+      </w:pPr>
+      <w:proofErr w:type="gramStart"/>
+      <w:r>
+        <w:t>body</w:t>
+      </w:r>
+      <w:proofErr w:type="gramEnd"/>
+      <w:r>
+        <w:t>::-webkit-</w:t>
+      </w:r>
+      <w:proofErr w:type="spellStart"/>
+      <w:r>
+        <w:t>scrollbar</w:t>
+      </w:r>
+      <w:proofErr w:type="spellEnd"/>
+      <w:r>
+        <w:t>-</w:t>
+      </w:r>
+      <w:proofErr w:type="spellStart"/>
+      <w:r>
+        <w:t>thumb</w:t>
+      </w:r>
+      <w:proofErr w:type="spellEnd"/>
+      <w:r>
+        <w:t>{</w:t>
+      </w:r>
+    </w:p>
+    <w:p>
+      <w:pPr>
+        <w:shd w:val="clear" w:color="auto" w:fill="E7E6E6" w:themeFill="background2"/>
+        <w:ind w:left="0"/>
+      </w:pPr>
+      <w:r>
+        <w:t xml:space="preserve">    </w:t>
+      </w:r>
+      <w:proofErr w:type="spellStart"/>
+      <w:r>
+        <w:t>background-color</w:t>
+      </w:r>
+      <w:proofErr w:type="spellEnd"/>
+      <w:r>
+        <w:t xml:space="preserve">: </w:t>
+      </w:r>
+      <w:proofErr w:type="gramStart"/>
+      <w:r>
+        <w:t>var(</w:t>
+      </w:r>
+      <w:proofErr w:type="gramEnd"/>
+      <w:r>
+        <w:t>--</w:t>
+      </w:r>
+      <w:proofErr w:type="spellStart"/>
+      <w:r>
+        <w:t>zold</w:t>
+      </w:r>
+      <w:proofErr w:type="spellEnd"/>
+      <w:r>
+        <w:t>);</w:t>
+      </w:r>
+    </w:p>
+    <w:p>
+      <w:pPr>
+        <w:shd w:val="clear" w:color="auto" w:fill="E7E6E6" w:themeFill="background2"/>
+        <w:ind w:left="0"/>
+      </w:pPr>
+      <w:r>
+        <w:t xml:space="preserve">    </w:t>
+      </w:r>
+      <w:proofErr w:type="spellStart"/>
+      <w:r>
+        <w:t>border-radius</w:t>
+      </w:r>
+      <w:proofErr w:type="spellEnd"/>
+      <w:r>
+        <w:t>: 10px;</w:t>
+      </w:r>
+    </w:p>
+    <w:p>
+      <w:pPr>
+        <w:shd w:val="clear" w:color="auto" w:fill="E7E6E6" w:themeFill="background2"/>
+        <w:ind w:left="0"/>
+      </w:pPr>
+      <w:r>
+        <w:t>}</w:t>
+      </w:r>
+    </w:p>
+    <w:p>
+      <w:pPr>
+        <w:shd w:val="clear" w:color="auto" w:fill="E7E6E6" w:themeFill="background2"/>
+        <w:ind w:left="0"/>
+      </w:pPr>
+    </w:p>
+    <w:p>
+      <w:pPr>
+        <w:shd w:val="clear" w:color="auto" w:fill="E7E6E6" w:themeFill="background2"/>
+        <w:ind w:left="0"/>
+      </w:pPr>
+      <w:proofErr w:type="gramStart"/>
+      <w:r>
+        <w:t>body</w:t>
+      </w:r>
+      <w:proofErr w:type="gramEnd"/>
+      <w:r>
+        <w:t>::-</w:t>
+      </w:r>
+      <w:proofErr w:type="spellStart"/>
+      <w:r>
+        <w:t>webkit-scrollbar-thumb:hover</w:t>
+      </w:r>
+      <w:proofErr w:type="spellEnd"/>
+      <w:r>
+        <w:t>{</w:t>
+      </w:r>
+    </w:p>
+    <w:p>
+      <w:pPr>
+        <w:shd w:val="clear" w:color="auto" w:fill="E7E6E6" w:themeFill="background2"/>
+        <w:ind w:left="0"/>
+      </w:pPr>
+      <w:r>
+        <w:t xml:space="preserve">    </w:t>
+      </w:r>
+      <w:proofErr w:type="spellStart"/>
+      <w:r>
+        <w:t>background-color</w:t>
+      </w:r>
+      <w:proofErr w:type="spellEnd"/>
+      <w:r>
+        <w:t>: #3d8a2a;</w:t>
+      </w:r>
+    </w:p>
+    <w:p>
+      <w:pPr>
+        <w:shd w:val="clear" w:color="auto" w:fill="E7E6E6" w:themeFill="background2"/>
+        <w:ind w:left="0"/>
+      </w:pPr>
+      <w:r>
+        <w:t>}</w:t>
       </w:r>
     </w:p>
     <w:p>
@@ -7760,74 +8610,74 @@
         <w:ind w:left="0"/>
       </w:pPr>
       <w:r>
+        <w:t xml:space="preserve">            Edzéstervek a személyedzők ajánlásával. &lt;b&gt;&lt;a </w:t>
+      </w:r>
+      <w:proofErr w:type="spellStart"/>
+      <w:r>
+        <w:t>href</w:t>
+      </w:r>
+      <w:proofErr w:type="spellEnd"/>
+      <w:r>
+        <w:t xml:space="preserve">="reg.html" </w:t>
+      </w:r>
+      <w:proofErr w:type="spellStart"/>
+      <w:r>
+        <w:t>class</w:t>
+      </w:r>
+      <w:proofErr w:type="spellEnd"/>
+      <w:r>
+        <w:t>="</w:t>
+      </w:r>
+      <w:proofErr w:type="spellStart"/>
+      <w:r>
+        <w:t>regLink</w:t>
+      </w:r>
+      <w:proofErr w:type="spellEnd"/>
+      <w:r>
+        <w:t>"</w:t>
+      </w:r>
+      <w:proofErr w:type="gramStart"/>
+      <w:r>
+        <w:t>&gt;REGISZTRÁLJON</w:t>
+      </w:r>
+      <w:proofErr w:type="gramEnd"/>
+      <w:r>
+        <w:t xml:space="preserve"> MOST&lt;/a&gt;&lt;/b&gt;, hogy elkezdje minél előbb az edzést a kitűzött cél eléréséhez.</w:t>
+      </w:r>
+    </w:p>
+    <w:p>
+      <w:pPr>
+        <w:shd w:val="clear" w:color="auto" w:fill="E7E6E6" w:themeFill="background2"/>
+        <w:ind w:left="0"/>
+      </w:pPr>
+      <w:r>
+        <w:t xml:space="preserve">          &lt;/p&gt;</w:t>
+      </w:r>
+    </w:p>
+    <w:p>
+      <w:pPr>
+        <w:shd w:val="clear" w:color="auto" w:fill="E7E6E6" w:themeFill="background2"/>
+        <w:ind w:left="0"/>
+      </w:pPr>
+      <w:r>
+        <w:t xml:space="preserve">          &lt;p&gt;A webalkalmazásban a </w:t>
+      </w:r>
+      <w:proofErr w:type="gramStart"/>
+      <w:r>
+        <w:t>kliensek</w:t>
+      </w:r>
+      <w:proofErr w:type="gramEnd"/>
+      <w:r>
+        <w:t xml:space="preserve"> a legjobb edzéstervet kapják a személyedzőktől.&lt;/p&gt;</w:t>
+      </w:r>
+    </w:p>
+    <w:p>
+      <w:pPr>
+        <w:shd w:val="clear" w:color="auto" w:fill="E7E6E6" w:themeFill="background2"/>
+        <w:ind w:left="0"/>
+      </w:pPr>
+      <w:r>
         <w:lastRenderedPageBreak/>
-        <w:t xml:space="preserve">            Edzéstervek a személyedzők ajánlásával. &lt;b&gt;&lt;a </w:t>
-      </w:r>
-      <w:proofErr w:type="spellStart"/>
-      <w:r>
-        <w:t>href</w:t>
-      </w:r>
-      <w:proofErr w:type="spellEnd"/>
-      <w:r>
-        <w:t xml:space="preserve">="reg.html" </w:t>
-      </w:r>
-      <w:proofErr w:type="spellStart"/>
-      <w:r>
-        <w:t>class</w:t>
-      </w:r>
-      <w:proofErr w:type="spellEnd"/>
-      <w:r>
-        <w:t>="</w:t>
-      </w:r>
-      <w:proofErr w:type="spellStart"/>
-      <w:r>
-        <w:t>regLink</w:t>
-      </w:r>
-      <w:proofErr w:type="spellEnd"/>
-      <w:r>
-        <w:t>"</w:t>
-      </w:r>
-      <w:proofErr w:type="gramStart"/>
-      <w:r>
-        <w:t>&gt;REGISZTRÁLJON</w:t>
-      </w:r>
-      <w:proofErr w:type="gramEnd"/>
-      <w:r>
-        <w:t xml:space="preserve"> MOST&lt;/a&gt;&lt;/b&gt;, hogy elkezdje minél előbb az edzést a kitűzött cél eléréséhez.</w:t>
-      </w:r>
-    </w:p>
-    <w:p>
-      <w:pPr>
-        <w:shd w:val="clear" w:color="auto" w:fill="E7E6E6" w:themeFill="background2"/>
-        <w:ind w:left="0"/>
-      </w:pPr>
-      <w:r>
-        <w:t xml:space="preserve">          &lt;/p&gt;</w:t>
-      </w:r>
-    </w:p>
-    <w:p>
-      <w:pPr>
-        <w:shd w:val="clear" w:color="auto" w:fill="E7E6E6" w:themeFill="background2"/>
-        <w:ind w:left="0"/>
-      </w:pPr>
-      <w:r>
-        <w:t xml:space="preserve">          &lt;p&gt;A webalkalmazásban a </w:t>
-      </w:r>
-      <w:proofErr w:type="gramStart"/>
-      <w:r>
-        <w:t>kliensek</w:t>
-      </w:r>
-      <w:proofErr w:type="gramEnd"/>
-      <w:r>
-        <w:t xml:space="preserve"> a legjobb edzéstervet kapják a személyedzőktől.&lt;/p&gt;</w:t>
-      </w:r>
-    </w:p>
-    <w:p>
-      <w:pPr>
-        <w:shd w:val="clear" w:color="auto" w:fill="E7E6E6" w:themeFill="background2"/>
-        <w:ind w:left="0"/>
-      </w:pPr>
-      <w:r>
         <w:t xml:space="preserve">          &lt;h2</w:t>
       </w:r>
       <w:proofErr w:type="gramStart"/>
@@ -8900,6 +9750,7 @@
           <w:numId w:val="5"/>
         </w:numPr>
       </w:pPr>
+      <w:bookmarkStart w:id="30" w:name="_Toc129604234"/>
       <w:proofErr w:type="gramStart"/>
       <w:r>
         <w:lastRenderedPageBreak/>
@@ -8909,6 +9760,7 @@
       <w:r>
         <w:t>counter)</w:t>
       </w:r>
+      <w:bookmarkEnd w:id="30"/>
     </w:p>
     <w:p>
       <w:pPr>
@@ -8923,7 +9775,13 @@
       </w:r>
       <w:proofErr w:type="spellEnd"/>
       <w:r>
-        <w:t xml:space="preserve">-el oldottuk meg, hogy egymás mellett legyenek elhelyezve az elemek. A számláló egy </w:t>
+        <w:t xml:space="preserve">-el </w:t>
+      </w:r>
+      <w:r>
+        <w:t>valósítottuk</w:t>
+      </w:r>
+      <w:r>
+        <w:t xml:space="preserve"> meg, hogy egymás mellett legyenek elhelyezve az elemek. A számláló egy </w:t>
       </w:r>
       <w:proofErr w:type="spellStart"/>
       <w:r>
@@ -8987,33 +9845,811 @@
         <w:rPr>
           <w:i/>
         </w:rPr>
+        <w:t>szamlalo</w:t>
+      </w:r>
+      <w:proofErr w:type="spellEnd"/>
+      <w:r>
+        <w:rPr>
+          <w:i/>
+        </w:rPr>
+        <w:t xml:space="preserve"> </w:t>
+      </w:r>
+      <w:r>
+        <w:t xml:space="preserve">osztályhívónévvel ellátott div </w:t>
+      </w:r>
+      <w:proofErr w:type="spellStart"/>
+      <w:r>
+        <w:t>tagben</w:t>
+      </w:r>
+      <w:proofErr w:type="spellEnd"/>
+      <w:r>
+        <w:t xml:space="preserve">, azon belül a &lt;p&gt; </w:t>
+      </w:r>
+      <w:proofErr w:type="spellStart"/>
+      <w:r>
+        <w:t>tagben</w:t>
+      </w:r>
+      <w:proofErr w:type="spellEnd"/>
+      <w:r>
+        <w:t xml:space="preserve"> egy 0 van kezdőértékként, hogy a számláló majd a nullától induljon. A data-</w:t>
+      </w:r>
+      <w:proofErr w:type="spellStart"/>
+      <w:r>
+        <w:t>target</w:t>
+      </w:r>
+      <w:proofErr w:type="spellEnd"/>
+      <w:r>
+        <w:t xml:space="preserve"> pedig azt takarja, hogy a számlálás megfelelően fusson le. </w:t>
+      </w:r>
+      <w:r>
+        <w:t xml:space="preserve">A </w:t>
+      </w:r>
+      <w:proofErr w:type="spellStart"/>
+      <w:r>
+        <w:t>számlűló</w:t>
+      </w:r>
+      <w:proofErr w:type="spellEnd"/>
+      <w:r>
+        <w:t xml:space="preserve"> működését is </w:t>
+      </w:r>
+      <w:proofErr w:type="spellStart"/>
+      <w:r>
+        <w:t>Javascriptben</w:t>
+      </w:r>
+      <w:proofErr w:type="spellEnd"/>
+      <w:r>
+        <w:t xml:space="preserve"> oldottuk meg. </w:t>
+      </w:r>
+    </w:p>
+    <w:p>
+      <w:pPr>
+        <w:ind w:left="0"/>
+      </w:pPr>
+      <w:r>
+        <w:t xml:space="preserve">A </w:t>
+      </w:r>
+      <w:proofErr w:type="spellStart"/>
+      <w:r>
+        <w:rPr>
+          <w:i/>
+        </w:rPr>
         <w:t>counters</w:t>
       </w:r>
       <w:proofErr w:type="spellEnd"/>
       <w:r>
+        <w:t xml:space="preserve"> változóban tároltuk el a kiválasztott osztályt, ami ezesetben a </w:t>
+      </w:r>
+      <w:r>
         <w:rPr>
           <w:i/>
         </w:rPr>
+        <w:t>counter</w:t>
+      </w:r>
+      <w:r>
+        <w:t xml:space="preserve">. A sebességet eltárultuk egy </w:t>
+      </w:r>
+      <w:proofErr w:type="spellStart"/>
+      <w:r>
+        <w:rPr>
+          <w:i/>
+        </w:rPr>
+        <w:t>speed</w:t>
+      </w:r>
+      <w:proofErr w:type="spellEnd"/>
+      <w:r>
+        <w:t xml:space="preserve"> nevű változóban, aminek értékül 100-at adtunk. </w:t>
+      </w:r>
+      <w:r>
+        <w:t xml:space="preserve">A </w:t>
+      </w:r>
+      <w:proofErr w:type="spellStart"/>
+      <w:r>
+        <w:rPr>
+          <w:i/>
+        </w:rPr>
+        <w:t>counters</w:t>
+      </w:r>
+      <w:proofErr w:type="spellEnd"/>
+      <w:r>
+        <w:t xml:space="preserve"> változót egy </w:t>
+      </w:r>
+      <w:proofErr w:type="spellStart"/>
+      <w:r>
+        <w:t>forEach</w:t>
+      </w:r>
+      <w:proofErr w:type="spellEnd"/>
+      <w:r>
+        <w:t xml:space="preserve"> ciklussal futtatjuk le, ahol </w:t>
+      </w:r>
+      <w:proofErr w:type="spellStart"/>
+      <w:r>
+        <w:t>functionnel</w:t>
+      </w:r>
+      <w:proofErr w:type="spellEnd"/>
+      <w:r>
+        <w:t xml:space="preserve">, aminek a paramétere a </w:t>
+      </w:r>
+      <w:r>
+        <w:rPr>
+          <w:i/>
+        </w:rPr>
+        <w:t>counter</w:t>
+      </w:r>
+      <w:r>
+        <w:t xml:space="preserve">, létrehozunk egy új </w:t>
+      </w:r>
+      <w:proofErr w:type="spellStart"/>
+      <w:r>
+        <w:t>functiont</w:t>
+      </w:r>
+      <w:proofErr w:type="spellEnd"/>
+      <w:r>
         <w:t xml:space="preserve"> </w:t>
       </w:r>
-      <w:r>
-        <w:t xml:space="preserve">osztályhívónévvel ellátott div </w:t>
-      </w:r>
-      <w:proofErr w:type="spellStart"/>
-      <w:r>
-        <w:t>tagben</w:t>
-      </w:r>
-      <w:proofErr w:type="spellEnd"/>
-      <w:r>
-        <w:t xml:space="preserve"> egy 0 van kezdőértékként, hogy a számláló majd a nullától induljon. A data-</w:t>
-      </w:r>
-      <w:proofErr w:type="spellStart"/>
-      <w:r>
+      <w:proofErr w:type="spellStart"/>
+      <w:r>
+        <w:rPr>
+          <w:i/>
+        </w:rPr>
+        <w:t>updateCount</w:t>
+      </w:r>
+      <w:proofErr w:type="spellEnd"/>
+      <w:r>
+        <w:t xml:space="preserve"> névvel. Itt indul el a számolás menete. Itt további új változókat hozunk létre, először a </w:t>
+      </w:r>
+      <w:proofErr w:type="spellStart"/>
+      <w:r>
+        <w:rPr>
+          <w:i/>
+        </w:rPr>
         <w:t>target</w:t>
       </w:r>
       <w:proofErr w:type="spellEnd"/>
       <w:r>
-        <w:t xml:space="preserve"> pedig azt takarja, hogy a számlálás megfelelően fusson le. </w:t>
+        <w:t xml:space="preserve"> változót. Itt a HTML-ben lévő </w:t>
+      </w:r>
+      <w:r>
+        <w:rPr>
+          <w:i/>
+        </w:rPr>
+        <w:t>data-</w:t>
+      </w:r>
+      <w:proofErr w:type="spellStart"/>
+      <w:r>
+        <w:rPr>
+          <w:i/>
+        </w:rPr>
+        <w:t>target</w:t>
+      </w:r>
+      <w:proofErr w:type="spellEnd"/>
+      <w:r>
+        <w:t xml:space="preserve"> értékét választjuk ki </w:t>
+      </w:r>
+      <w:proofErr w:type="gramStart"/>
+      <w:r>
+        <w:t>attribútum</w:t>
+      </w:r>
+      <w:proofErr w:type="gramEnd"/>
+      <w:r>
+        <w:t xml:space="preserve">ként. A második változó a </w:t>
+      </w:r>
+      <w:proofErr w:type="spellStart"/>
+      <w:r>
+        <w:rPr>
+          <w:i/>
+        </w:rPr>
+        <w:t>count</w:t>
+      </w:r>
+      <w:proofErr w:type="spellEnd"/>
+      <w:r>
+        <w:t xml:space="preserve"> változó, itt pedig a counter osztályba </w:t>
+      </w:r>
+      <w:proofErr w:type="spellStart"/>
+      <w:r>
+        <w:t>beiratjuk</w:t>
+      </w:r>
+      <w:proofErr w:type="spellEnd"/>
+      <w:r>
+        <w:t xml:space="preserve"> az értéket. Az </w:t>
+      </w:r>
+      <w:proofErr w:type="spellStart"/>
+      <w:r>
+        <w:rPr>
+          <w:i/>
+        </w:rPr>
+        <w:t>inc</w:t>
+      </w:r>
+      <w:proofErr w:type="spellEnd"/>
+      <w:r>
+        <w:t xml:space="preserve"> változóban </w:t>
+      </w:r>
+      <w:proofErr w:type="spellStart"/>
+      <w:r>
+        <w:rPr>
+          <w:i/>
+        </w:rPr>
+        <w:t>Math.floor</w:t>
+      </w:r>
+      <w:proofErr w:type="spellEnd"/>
+      <w:r>
+        <w:t xml:space="preserve"> </w:t>
+      </w:r>
+      <w:proofErr w:type="gramStart"/>
+      <w:r>
+        <w:t>metódus</w:t>
+      </w:r>
+      <w:proofErr w:type="gramEnd"/>
+      <w:r>
+        <w:t xml:space="preserve"> segítségével kiszámoljuk a számláló értékeit, és a számok, amiket kiszámolt, eredményként itt tárolja el. </w:t>
+      </w:r>
+      <w:proofErr w:type="spellStart"/>
+      <w:r>
+        <w:t>if</w:t>
+      </w:r>
+      <w:proofErr w:type="spellEnd"/>
+      <w:r>
+        <w:t xml:space="preserve"> </w:t>
+      </w:r>
+      <w:proofErr w:type="gramStart"/>
+      <w:r>
+        <w:t>szerkezettel</w:t>
+      </w:r>
+      <w:proofErr w:type="gramEnd"/>
+      <w:r>
+        <w:t xml:space="preserve"> és ha a </w:t>
+      </w:r>
+      <w:proofErr w:type="spellStart"/>
+      <w:r>
+        <w:rPr>
+          <w:i/>
+        </w:rPr>
+        <w:t>count</w:t>
+      </w:r>
+      <w:proofErr w:type="spellEnd"/>
+      <w:r>
+        <w:t xml:space="preserve"> kisebb, mint a </w:t>
+      </w:r>
+      <w:proofErr w:type="spellStart"/>
+      <w:r>
+        <w:rPr>
+          <w:i/>
+        </w:rPr>
+        <w:t>target</w:t>
+      </w:r>
+      <w:proofErr w:type="spellEnd"/>
+      <w:r>
+        <w:t xml:space="preserve"> és az </w:t>
+      </w:r>
+      <w:proofErr w:type="spellStart"/>
+      <w:r>
+        <w:rPr>
+          <w:i/>
+        </w:rPr>
+        <w:t>inc</w:t>
+      </w:r>
+      <w:proofErr w:type="spellEnd"/>
+      <w:r>
+        <w:t xml:space="preserve"> nagyobb, mint 0, akkor a counter </w:t>
+      </w:r>
+      <w:proofErr w:type="spellStart"/>
+      <w:r>
+        <w:t>innerTextjében</w:t>
+      </w:r>
+      <w:proofErr w:type="spellEnd"/>
+      <w:r>
+        <w:t xml:space="preserve">, azaz a counter változóba írja be, és adja össze a </w:t>
+      </w:r>
+      <w:proofErr w:type="spellStart"/>
+      <w:r>
+        <w:rPr>
+          <w:i/>
+        </w:rPr>
+        <w:t>count</w:t>
+      </w:r>
+      <w:proofErr w:type="spellEnd"/>
+      <w:r>
+        <w:t xml:space="preserve"> és az </w:t>
+      </w:r>
+      <w:proofErr w:type="spellStart"/>
+      <w:r>
+        <w:rPr>
+          <w:i/>
+        </w:rPr>
+        <w:t>inc</w:t>
+      </w:r>
+      <w:proofErr w:type="spellEnd"/>
+      <w:r>
+        <w:t xml:space="preserve"> változót. Ezt </w:t>
+      </w:r>
+      <w:proofErr w:type="spellStart"/>
+      <w:r>
+        <w:t>setTimeouttal</w:t>
+      </w:r>
+      <w:proofErr w:type="spellEnd"/>
+      <w:r>
+        <w:t xml:space="preserve">, paraméterként az </w:t>
+      </w:r>
+      <w:proofErr w:type="spellStart"/>
+      <w:r>
+        <w:t>updateCounttal</w:t>
+      </w:r>
+      <w:proofErr w:type="spellEnd"/>
+      <w:r>
+        <w:t xml:space="preserve"> és a számlálás sebességét 8 másodpercre állítottam. Egyébként pedig a végleges eredményt írja ki a HTML-ben.</w:t>
+      </w:r>
+    </w:p>
+    <w:p>
+      <w:pPr>
+        <w:shd w:val="clear" w:color="auto" w:fill="E7E6E6" w:themeFill="background2"/>
+        <w:ind w:left="0"/>
+      </w:pPr>
+      <w:proofErr w:type="spellStart"/>
+      <w:r>
+        <w:t>let</w:t>
+      </w:r>
+      <w:proofErr w:type="spellEnd"/>
+      <w:r>
+        <w:t xml:space="preserve"> </w:t>
+      </w:r>
+      <w:proofErr w:type="spellStart"/>
+      <w:r>
+        <w:t>counters</w:t>
+      </w:r>
+      <w:proofErr w:type="spellEnd"/>
+      <w:r>
+        <w:t xml:space="preserve"> = </w:t>
+      </w:r>
+      <w:proofErr w:type="spellStart"/>
+      <w:proofErr w:type="gramStart"/>
+      <w:r>
+        <w:t>document.querySelectorAll</w:t>
+      </w:r>
+      <w:proofErr w:type="spellEnd"/>
+      <w:r>
+        <w:t>(</w:t>
+      </w:r>
+      <w:proofErr w:type="gramEnd"/>
+      <w:r>
+        <w:t>'.counter');</w:t>
+      </w:r>
+    </w:p>
+    <w:p>
+      <w:pPr>
+        <w:shd w:val="clear" w:color="auto" w:fill="E7E6E6" w:themeFill="background2"/>
+        <w:ind w:left="0"/>
+      </w:pPr>
+      <w:proofErr w:type="spellStart"/>
+      <w:r>
+        <w:t>let</w:t>
+      </w:r>
+      <w:proofErr w:type="spellEnd"/>
+      <w:r>
+        <w:t xml:space="preserve"> </w:t>
+      </w:r>
+      <w:proofErr w:type="spellStart"/>
+      <w:r>
+        <w:t>speed</w:t>
+      </w:r>
+      <w:proofErr w:type="spellEnd"/>
+      <w:r>
+        <w:t xml:space="preserve"> = 100;</w:t>
+      </w:r>
+    </w:p>
+    <w:p>
+      <w:pPr>
+        <w:shd w:val="clear" w:color="auto" w:fill="E7E6E6" w:themeFill="background2"/>
+        <w:ind w:left="0"/>
+      </w:pPr>
+    </w:p>
+    <w:p>
+      <w:pPr>
+        <w:shd w:val="clear" w:color="auto" w:fill="E7E6E6" w:themeFill="background2"/>
+        <w:ind w:left="0"/>
+      </w:pPr>
+      <w:proofErr w:type="spellStart"/>
+      <w:proofErr w:type="gramStart"/>
+      <w:r>
+        <w:t>counters.forEach</w:t>
+      </w:r>
+      <w:proofErr w:type="spellEnd"/>
+      <w:r>
+        <w:t>(</w:t>
+      </w:r>
+      <w:proofErr w:type="gramEnd"/>
+      <w:r>
+        <w:t>counter =&gt; {</w:t>
+      </w:r>
+    </w:p>
+    <w:p>
+      <w:pPr>
+        <w:shd w:val="clear" w:color="auto" w:fill="E7E6E6" w:themeFill="background2"/>
+        <w:ind w:left="0"/>
+      </w:pPr>
+      <w:r>
+        <w:t xml:space="preserve">    </w:t>
+      </w:r>
+      <w:proofErr w:type="spellStart"/>
+      <w:r>
+        <w:t>let</w:t>
+      </w:r>
+      <w:proofErr w:type="spellEnd"/>
+      <w:r>
+        <w:t xml:space="preserve"> </w:t>
+      </w:r>
+      <w:proofErr w:type="spellStart"/>
+      <w:r>
+        <w:t>updateCount</w:t>
+      </w:r>
+      <w:proofErr w:type="spellEnd"/>
+      <w:r>
+        <w:t xml:space="preserve"> = () =&gt; </w:t>
+      </w:r>
+      <w:proofErr w:type="gramStart"/>
+      <w:r>
+        <w:t>{</w:t>
+      </w:r>
+      <w:proofErr w:type="gramEnd"/>
+    </w:p>
+    <w:p>
+      <w:pPr>
+        <w:shd w:val="clear" w:color="auto" w:fill="E7E6E6" w:themeFill="background2"/>
+        <w:ind w:left="0"/>
+      </w:pPr>
+      <w:r>
+        <w:t xml:space="preserve">        </w:t>
+      </w:r>
+      <w:proofErr w:type="spellStart"/>
+      <w:r>
+        <w:t>let</w:t>
+      </w:r>
+      <w:proofErr w:type="spellEnd"/>
+      <w:r>
+        <w:t xml:space="preserve"> </w:t>
+      </w:r>
+      <w:proofErr w:type="spellStart"/>
+      <w:r>
+        <w:t>target</w:t>
+      </w:r>
+      <w:proofErr w:type="spellEnd"/>
+      <w:r>
+        <w:t xml:space="preserve"> =+ </w:t>
+      </w:r>
+      <w:proofErr w:type="spellStart"/>
+      <w:proofErr w:type="gramStart"/>
+      <w:r>
+        <w:t>counter.getAttribute</w:t>
+      </w:r>
+      <w:proofErr w:type="spellEnd"/>
+      <w:r>
+        <w:t>(</w:t>
+      </w:r>
+      <w:proofErr w:type="gramEnd"/>
+      <w:r>
+        <w:t>'data-</w:t>
+      </w:r>
+      <w:proofErr w:type="spellStart"/>
+      <w:r>
+        <w:t>target</w:t>
+      </w:r>
+      <w:proofErr w:type="spellEnd"/>
+      <w:r>
+        <w:t>');</w:t>
+      </w:r>
+    </w:p>
+    <w:p>
+      <w:pPr>
+        <w:shd w:val="clear" w:color="auto" w:fill="E7E6E6" w:themeFill="background2"/>
+        <w:ind w:left="0"/>
+      </w:pPr>
+      <w:r>
+        <w:t xml:space="preserve">        </w:t>
+      </w:r>
+      <w:proofErr w:type="spellStart"/>
+      <w:r>
+        <w:t>let</w:t>
+      </w:r>
+      <w:proofErr w:type="spellEnd"/>
+      <w:r>
+        <w:t xml:space="preserve"> </w:t>
+      </w:r>
+      <w:proofErr w:type="spellStart"/>
+      <w:r>
+        <w:t>count</w:t>
+      </w:r>
+      <w:proofErr w:type="spellEnd"/>
+      <w:r>
+        <w:t xml:space="preserve"> =+ </w:t>
+      </w:r>
+      <w:proofErr w:type="spellStart"/>
+      <w:r>
+        <w:t>counter.innerText</w:t>
+      </w:r>
+      <w:proofErr w:type="spellEnd"/>
+      <w:r>
+        <w:t>;</w:t>
+      </w:r>
+    </w:p>
+    <w:p>
+      <w:pPr>
+        <w:shd w:val="clear" w:color="auto" w:fill="E7E6E6" w:themeFill="background2"/>
+        <w:ind w:left="0"/>
+      </w:pPr>
+    </w:p>
+    <w:p>
+      <w:pPr>
+        <w:shd w:val="clear" w:color="auto" w:fill="E7E6E6" w:themeFill="background2"/>
+        <w:ind w:left="0"/>
+      </w:pPr>
+      <w:r>
+        <w:lastRenderedPageBreak/>
+        <w:t xml:space="preserve">        </w:t>
+      </w:r>
+      <w:proofErr w:type="spellStart"/>
+      <w:r>
+        <w:t>let</w:t>
+      </w:r>
+      <w:proofErr w:type="spellEnd"/>
+      <w:r>
+        <w:t xml:space="preserve"> </w:t>
+      </w:r>
+      <w:proofErr w:type="spellStart"/>
+      <w:r>
+        <w:t>inc</w:t>
+      </w:r>
+      <w:proofErr w:type="spellEnd"/>
+      <w:r>
+        <w:t xml:space="preserve"> = </w:t>
+      </w:r>
+      <w:proofErr w:type="spellStart"/>
+      <w:proofErr w:type="gramStart"/>
+      <w:r>
+        <w:t>Math.floor</w:t>
+      </w:r>
+      <w:proofErr w:type="spellEnd"/>
+      <w:r>
+        <w:t>(</w:t>
+      </w:r>
+      <w:proofErr w:type="gramEnd"/>
+      <w:r>
+        <w:t>(</w:t>
+      </w:r>
+      <w:proofErr w:type="spellStart"/>
+      <w:r>
+        <w:t>target</w:t>
+      </w:r>
+      <w:proofErr w:type="spellEnd"/>
+      <w:r>
+        <w:t xml:space="preserve"> - </w:t>
+      </w:r>
+      <w:proofErr w:type="spellStart"/>
+      <w:r>
+        <w:t>count</w:t>
+      </w:r>
+      <w:proofErr w:type="spellEnd"/>
+      <w:r>
+        <w:t xml:space="preserve">) / </w:t>
+      </w:r>
+      <w:proofErr w:type="spellStart"/>
+      <w:r>
+        <w:t>speed</w:t>
+      </w:r>
+      <w:proofErr w:type="spellEnd"/>
+      <w:r>
+        <w:t>);</w:t>
+      </w:r>
+    </w:p>
+    <w:p>
+      <w:pPr>
+        <w:shd w:val="clear" w:color="auto" w:fill="E7E6E6" w:themeFill="background2"/>
+        <w:ind w:left="0"/>
+      </w:pPr>
+    </w:p>
+    <w:p>
+      <w:pPr>
+        <w:shd w:val="clear" w:color="auto" w:fill="E7E6E6" w:themeFill="background2"/>
+        <w:ind w:left="0"/>
+      </w:pPr>
+      <w:r>
+        <w:t xml:space="preserve">        </w:t>
+      </w:r>
+      <w:proofErr w:type="spellStart"/>
+      <w:r>
+        <w:t>if</w:t>
+      </w:r>
+      <w:proofErr w:type="spellEnd"/>
+      <w:r>
+        <w:t xml:space="preserve"> (</w:t>
+      </w:r>
+      <w:proofErr w:type="spellStart"/>
+      <w:r>
+        <w:t>count</w:t>
+      </w:r>
+      <w:proofErr w:type="spellEnd"/>
+      <w:r>
+        <w:t xml:space="preserve"> </w:t>
+      </w:r>
+      <w:proofErr w:type="gramStart"/>
+      <w:r>
+        <w:t xml:space="preserve">&lt; </w:t>
+      </w:r>
+      <w:proofErr w:type="spellStart"/>
+      <w:r>
+        <w:t>target</w:t>
+      </w:r>
+      <w:proofErr w:type="spellEnd"/>
+      <w:proofErr w:type="gramEnd"/>
+      <w:r>
+        <w:t xml:space="preserve"> &amp;&amp; </w:t>
+      </w:r>
+      <w:proofErr w:type="spellStart"/>
+      <w:r>
+        <w:t>inc</w:t>
+      </w:r>
+      <w:proofErr w:type="spellEnd"/>
+      <w:r>
+        <w:t xml:space="preserve"> &gt; 0) {</w:t>
+      </w:r>
+    </w:p>
+    <w:p>
+      <w:pPr>
+        <w:shd w:val="clear" w:color="auto" w:fill="E7E6E6" w:themeFill="background2"/>
+        <w:ind w:left="0"/>
+      </w:pPr>
+      <w:r>
+        <w:t xml:space="preserve">            </w:t>
+      </w:r>
+      <w:proofErr w:type="spellStart"/>
+      <w:r>
+        <w:t>counter.innerText</w:t>
+      </w:r>
+      <w:proofErr w:type="spellEnd"/>
+      <w:r>
+        <w:t xml:space="preserve"> = </w:t>
+      </w:r>
+      <w:proofErr w:type="spellStart"/>
+      <w:r>
+        <w:t>count</w:t>
+      </w:r>
+      <w:proofErr w:type="spellEnd"/>
+      <w:r>
+        <w:t xml:space="preserve"> + </w:t>
+      </w:r>
+      <w:proofErr w:type="spellStart"/>
+      <w:r>
+        <w:t>inc</w:t>
+      </w:r>
+      <w:proofErr w:type="spellEnd"/>
+      <w:r>
+        <w:t>;</w:t>
+      </w:r>
+    </w:p>
+    <w:p>
+      <w:pPr>
+        <w:shd w:val="clear" w:color="auto" w:fill="E7E6E6" w:themeFill="background2"/>
+        <w:ind w:left="0"/>
+      </w:pPr>
+      <w:r>
+        <w:t xml:space="preserve">            </w:t>
+      </w:r>
+      <w:proofErr w:type="spellStart"/>
+      <w:proofErr w:type="gramStart"/>
+      <w:r>
+        <w:t>setTimeout</w:t>
+      </w:r>
+      <w:proofErr w:type="spellEnd"/>
+      <w:r>
+        <w:t>(</w:t>
+      </w:r>
+      <w:proofErr w:type="spellStart"/>
+      <w:proofErr w:type="gramEnd"/>
+      <w:r>
+        <w:t>updateCount</w:t>
+      </w:r>
+      <w:proofErr w:type="spellEnd"/>
+      <w:r>
+        <w:t>, 8);</w:t>
+      </w:r>
+    </w:p>
+    <w:p>
+      <w:pPr>
+        <w:shd w:val="clear" w:color="auto" w:fill="E7E6E6" w:themeFill="background2"/>
+        <w:ind w:left="0"/>
+      </w:pPr>
+      <w:r>
+        <w:t xml:space="preserve">        </w:t>
+      </w:r>
+      <w:proofErr w:type="gramStart"/>
+      <w:r>
+        <w:t>}</w:t>
+      </w:r>
+      <w:proofErr w:type="spellStart"/>
+      <w:proofErr w:type="gramEnd"/>
+      <w:r>
+        <w:t>else</w:t>
+      </w:r>
+      <w:proofErr w:type="spellEnd"/>
+      <w:r>
+        <w:t>{</w:t>
+      </w:r>
+    </w:p>
+    <w:p>
+      <w:pPr>
+        <w:shd w:val="clear" w:color="auto" w:fill="E7E6E6" w:themeFill="background2"/>
+        <w:ind w:left="0"/>
+      </w:pPr>
+      <w:r>
+        <w:t xml:space="preserve">            </w:t>
+      </w:r>
+      <w:proofErr w:type="spellStart"/>
+      <w:r>
+        <w:t>count.innerText</w:t>
+      </w:r>
+      <w:proofErr w:type="spellEnd"/>
+      <w:r>
+        <w:t xml:space="preserve"> = </w:t>
+      </w:r>
+      <w:proofErr w:type="spellStart"/>
+      <w:r>
+        <w:t>target</w:t>
+      </w:r>
+      <w:proofErr w:type="spellEnd"/>
+      <w:r>
+        <w:t>;</w:t>
+      </w:r>
+    </w:p>
+    <w:p>
+      <w:pPr>
+        <w:shd w:val="clear" w:color="auto" w:fill="E7E6E6" w:themeFill="background2"/>
+        <w:ind w:left="0"/>
+      </w:pPr>
+      <w:r>
+        <w:t xml:space="preserve">        }</w:t>
+      </w:r>
+    </w:p>
+    <w:p>
+      <w:pPr>
+        <w:shd w:val="clear" w:color="auto" w:fill="E7E6E6" w:themeFill="background2"/>
+        <w:ind w:left="0"/>
+      </w:pPr>
+      <w:r>
+        <w:t xml:space="preserve">    }</w:t>
+      </w:r>
+    </w:p>
+    <w:p>
+      <w:pPr>
+        <w:shd w:val="clear" w:color="auto" w:fill="E7E6E6" w:themeFill="background2"/>
+        <w:ind w:left="0"/>
+      </w:pPr>
+    </w:p>
+    <w:p>
+      <w:pPr>
+        <w:shd w:val="clear" w:color="auto" w:fill="E7E6E6" w:themeFill="background2"/>
+        <w:ind w:left="0"/>
+      </w:pPr>
+      <w:r>
+        <w:t xml:space="preserve">    </w:t>
+      </w:r>
+      <w:proofErr w:type="spellStart"/>
+      <w:proofErr w:type="gramStart"/>
+      <w:r>
+        <w:t>updateCount</w:t>
+      </w:r>
+      <w:proofErr w:type="spellEnd"/>
+      <w:r>
+        <w:t>(</w:t>
+      </w:r>
+      <w:proofErr w:type="gramEnd"/>
+      <w:r>
+        <w:t>);</w:t>
+      </w:r>
+    </w:p>
+    <w:p>
+      <w:pPr>
+        <w:shd w:val="clear" w:color="auto" w:fill="E7E6E6" w:themeFill="background2"/>
+        <w:ind w:left="0"/>
+      </w:pPr>
+      <w:r>
+        <w:t>});</w:t>
       </w:r>
     </w:p>
     <w:p>
@@ -9024,6 +10660,7 @@
           <w:numId w:val="5"/>
         </w:numPr>
       </w:pPr>
+      <w:bookmarkStart w:id="31" w:name="_Toc129604235"/>
       <w:proofErr w:type="gramStart"/>
       <w:r>
         <w:t>Lábléc(</w:t>
@@ -9032,11 +10669,646 @@
       <w:r>
         <w:t>footer)</w:t>
       </w:r>
-    </w:p>
-    <w:p>
-      <w:pPr>
-        <w:ind w:left="0"/>
-      </w:pPr>
+      <w:bookmarkEnd w:id="31"/>
+    </w:p>
+    <w:p>
+      <w:pPr>
+        <w:ind w:left="0"/>
+      </w:pPr>
+      <w:r>
+        <w:t xml:space="preserve">A </w:t>
+      </w:r>
+      <w:proofErr w:type="spellStart"/>
+      <w:r>
+        <w:t>footerben</w:t>
+      </w:r>
+      <w:proofErr w:type="spellEnd"/>
+      <w:r>
+        <w:t xml:space="preserve"> található minden elérhetőség. Egy footer </w:t>
+      </w:r>
+      <w:proofErr w:type="spellStart"/>
+      <w:r>
+        <w:t>tagen</w:t>
+      </w:r>
+      <w:proofErr w:type="spellEnd"/>
+      <w:r>
+        <w:t xml:space="preserve"> belül van két osztállyal </w:t>
+      </w:r>
+      <w:proofErr w:type="spellStart"/>
+      <w:r>
+        <w:t>divek</w:t>
+      </w:r>
+      <w:proofErr w:type="spellEnd"/>
+      <w:r>
+        <w:t>. Az egyik osztály a footer-</w:t>
+      </w:r>
+      <w:proofErr w:type="spellStart"/>
+      <w:r>
+        <w:t>container</w:t>
+      </w:r>
+      <w:proofErr w:type="spellEnd"/>
+      <w:r>
+        <w:t xml:space="preserve">, a másik pedig </w:t>
+      </w:r>
+      <w:proofErr w:type="spellStart"/>
+      <w:r>
+        <w:t>listak</w:t>
+      </w:r>
+      <w:proofErr w:type="spellEnd"/>
+      <w:r>
+        <w:t xml:space="preserve">. A lista osztályon belül található egy számozatlan lista, amiben vannak elhelyezve Az ikonok és az elérhetőségek szövege. Ezt szintén </w:t>
+      </w:r>
+      <w:proofErr w:type="spellStart"/>
+      <w:r>
+        <w:t>flexboxszal</w:t>
+      </w:r>
+      <w:proofErr w:type="spellEnd"/>
+      <w:r>
+        <w:t xml:space="preserve"> oldottuk meg. Az ikonok alatt pedig a szerzői jog szövege található. </w:t>
+      </w:r>
+    </w:p>
+    <w:p>
+      <w:pPr>
+        <w:shd w:val="clear" w:color="auto" w:fill="E7E6E6" w:themeFill="background2"/>
+        <w:ind w:left="0"/>
+      </w:pPr>
+      <w:r>
+        <w:t>&lt;footer&gt;</w:t>
+      </w:r>
+    </w:p>
+    <w:p>
+      <w:pPr>
+        <w:shd w:val="clear" w:color="auto" w:fill="E7E6E6" w:themeFill="background2"/>
+        <w:ind w:left="0"/>
+      </w:pPr>
+      <w:r>
+        <w:t xml:space="preserve">    &lt;div </w:t>
+      </w:r>
+      <w:proofErr w:type="spellStart"/>
+      <w:r>
+        <w:t>class</w:t>
+      </w:r>
+      <w:proofErr w:type="spellEnd"/>
+      <w:r>
+        <w:t>="footer-</w:t>
+      </w:r>
+      <w:proofErr w:type="spellStart"/>
+      <w:r>
+        <w:t>container</w:t>
+      </w:r>
+      <w:proofErr w:type="spellEnd"/>
+      <w:r>
+        <w:t>"&gt;</w:t>
+      </w:r>
+    </w:p>
+    <w:p>
+      <w:pPr>
+        <w:shd w:val="clear" w:color="auto" w:fill="E7E6E6" w:themeFill="background2"/>
+        <w:ind w:left="0"/>
+      </w:pPr>
+      <w:r>
+        <w:t xml:space="preserve">      &lt;h2</w:t>
+      </w:r>
+      <w:proofErr w:type="gramStart"/>
+      <w:r>
+        <w:t>&gt;Kapcsolat</w:t>
+      </w:r>
+      <w:proofErr w:type="gramEnd"/>
+      <w:r>
+        <w:t>&lt;/h2&gt;</w:t>
+      </w:r>
+    </w:p>
+    <w:p>
+      <w:pPr>
+        <w:shd w:val="clear" w:color="auto" w:fill="E7E6E6" w:themeFill="background2"/>
+        <w:ind w:left="0"/>
+      </w:pPr>
+      <w:r>
+        <w:t xml:space="preserve">      &lt;div </w:t>
+      </w:r>
+      <w:proofErr w:type="spellStart"/>
+      <w:r>
+        <w:t>class</w:t>
+      </w:r>
+      <w:proofErr w:type="spellEnd"/>
+      <w:r>
+        <w:t>="</w:t>
+      </w:r>
+      <w:proofErr w:type="spellStart"/>
+      <w:r>
+        <w:t>listak</w:t>
+      </w:r>
+      <w:proofErr w:type="spellEnd"/>
+      <w:r>
+        <w:t>"&gt;</w:t>
+      </w:r>
+    </w:p>
+    <w:p>
+      <w:pPr>
+        <w:shd w:val="clear" w:color="auto" w:fill="E7E6E6" w:themeFill="background2"/>
+        <w:ind w:left="0"/>
+      </w:pPr>
+      <w:r>
+        <w:t xml:space="preserve">        &lt;</w:t>
+      </w:r>
+      <w:proofErr w:type="spellStart"/>
+      <w:r>
+        <w:t>ul</w:t>
+      </w:r>
+      <w:proofErr w:type="spellEnd"/>
+      <w:r>
+        <w:t xml:space="preserve"> </w:t>
+      </w:r>
+      <w:proofErr w:type="spellStart"/>
+      <w:r>
+        <w:t>class</w:t>
+      </w:r>
+      <w:proofErr w:type="spellEnd"/>
+      <w:r>
+        <w:t>="lista"&gt;</w:t>
+      </w:r>
+    </w:p>
+    <w:p>
+      <w:pPr>
+        <w:shd w:val="clear" w:color="auto" w:fill="E7E6E6" w:themeFill="background2"/>
+        <w:ind w:left="0"/>
+      </w:pPr>
+      <w:r>
+        <w:t xml:space="preserve">          &lt;li </w:t>
+      </w:r>
+      <w:proofErr w:type="spellStart"/>
+      <w:r>
+        <w:t>class</w:t>
+      </w:r>
+      <w:proofErr w:type="spellEnd"/>
+      <w:r>
+        <w:t>="fa fa-</w:t>
+      </w:r>
+      <w:proofErr w:type="spellStart"/>
+      <w:r>
+        <w:t>envelope</w:t>
+      </w:r>
+      <w:proofErr w:type="spellEnd"/>
+      <w:r>
+        <w:t xml:space="preserve">"&gt; E-mail: </w:t>
+      </w:r>
+      <w:proofErr w:type="gramStart"/>
+      <w:r>
+        <w:t>shinegym</w:t>
+      </w:r>
+      <w:bookmarkStart w:id="32" w:name="_GoBack"/>
+      <w:bookmarkEnd w:id="32"/>
+      <w:r>
+        <w:t>andfit@gmail.com&lt;</w:t>
+      </w:r>
+      <w:proofErr w:type="gramEnd"/>
+      <w:r>
+        <w:t>/li&gt;</w:t>
+      </w:r>
+    </w:p>
+    <w:p>
+      <w:pPr>
+        <w:shd w:val="clear" w:color="auto" w:fill="E7E6E6" w:themeFill="background2"/>
+        <w:ind w:left="0"/>
+      </w:pPr>
+      <w:r>
+        <w:t xml:space="preserve">          &lt;li </w:t>
+      </w:r>
+      <w:proofErr w:type="spellStart"/>
+      <w:r>
+        <w:t>class</w:t>
+      </w:r>
+      <w:proofErr w:type="spellEnd"/>
+      <w:r>
+        <w:t>="fa fa-</w:t>
+      </w:r>
+      <w:proofErr w:type="spellStart"/>
+      <w:r>
+        <w:t>phone</w:t>
+      </w:r>
+      <w:proofErr w:type="spellEnd"/>
+      <w:r>
+        <w:t>"&gt; Tel</w:t>
+      </w:r>
+      <w:proofErr w:type="gramStart"/>
+      <w:r>
+        <w:t>.:</w:t>
+      </w:r>
+      <w:proofErr w:type="gramEnd"/>
+      <w:r>
+        <w:t xml:space="preserve"> 0620000000&lt;/li&gt;</w:t>
+      </w:r>
+    </w:p>
+    <w:p>
+      <w:pPr>
+        <w:shd w:val="clear" w:color="auto" w:fill="E7E6E6" w:themeFill="background2"/>
+        <w:ind w:left="0"/>
+      </w:pPr>
+      <w:r>
+        <w:t xml:space="preserve">        &lt;/</w:t>
+      </w:r>
+      <w:proofErr w:type="spellStart"/>
+      <w:r>
+        <w:t>ul</w:t>
+      </w:r>
+      <w:proofErr w:type="spellEnd"/>
+      <w:r>
+        <w:t>&gt;</w:t>
+      </w:r>
+    </w:p>
+    <w:p>
+      <w:pPr>
+        <w:shd w:val="clear" w:color="auto" w:fill="E7E6E6" w:themeFill="background2"/>
+        <w:ind w:left="0"/>
+      </w:pPr>
+      <w:r>
+        <w:lastRenderedPageBreak/>
+        <w:t xml:space="preserve">  </w:t>
+      </w:r>
+    </w:p>
+    <w:p>
+      <w:pPr>
+        <w:shd w:val="clear" w:color="auto" w:fill="E7E6E6" w:themeFill="background2"/>
+        <w:ind w:left="0"/>
+      </w:pPr>
+      <w:r>
+        <w:t xml:space="preserve">        &lt;</w:t>
+      </w:r>
+      <w:proofErr w:type="spellStart"/>
+      <w:r>
+        <w:t>ul</w:t>
+      </w:r>
+      <w:proofErr w:type="spellEnd"/>
+      <w:r>
+        <w:t xml:space="preserve"> </w:t>
+      </w:r>
+      <w:proofErr w:type="spellStart"/>
+      <w:r>
+        <w:t>class</w:t>
+      </w:r>
+      <w:proofErr w:type="spellEnd"/>
+      <w:r>
+        <w:t>="lista"&gt;</w:t>
+      </w:r>
+    </w:p>
+    <w:p>
+      <w:pPr>
+        <w:shd w:val="clear" w:color="auto" w:fill="E7E6E6" w:themeFill="background2"/>
+        <w:ind w:left="0"/>
+      </w:pPr>
+      <w:r>
+        <w:t xml:space="preserve">          &lt;li </w:t>
+      </w:r>
+      <w:proofErr w:type="spellStart"/>
+      <w:r>
+        <w:t>class</w:t>
+      </w:r>
+      <w:proofErr w:type="spellEnd"/>
+      <w:r>
+        <w:t>="fa fa-</w:t>
+      </w:r>
+      <w:proofErr w:type="spellStart"/>
+      <w:r>
+        <w:t>facebook</w:t>
+      </w:r>
+      <w:proofErr w:type="spellEnd"/>
+      <w:r>
+        <w:t xml:space="preserve">"&gt; Facebook: ShineGym&amp;Fit </w:t>
+      </w:r>
+      <w:proofErr w:type="spellStart"/>
+      <w:r>
+        <w:t>Official</w:t>
+      </w:r>
+      <w:proofErr w:type="spellEnd"/>
+      <w:r>
+        <w:t xml:space="preserve"> </w:t>
+      </w:r>
+      <w:proofErr w:type="spellStart"/>
+      <w:proofErr w:type="gramStart"/>
+      <w:r>
+        <w:t>Page</w:t>
+      </w:r>
+      <w:proofErr w:type="spellEnd"/>
+      <w:r>
+        <w:t>&lt;</w:t>
+      </w:r>
+      <w:proofErr w:type="gramEnd"/>
+      <w:r>
+        <w:t>/li&gt;</w:t>
+      </w:r>
+    </w:p>
+    <w:p>
+      <w:pPr>
+        <w:shd w:val="clear" w:color="auto" w:fill="E7E6E6" w:themeFill="background2"/>
+        <w:ind w:left="0"/>
+      </w:pPr>
+      <w:r>
+        <w:t xml:space="preserve">          &lt;li </w:t>
+      </w:r>
+      <w:proofErr w:type="spellStart"/>
+      <w:r>
+        <w:t>class</w:t>
+      </w:r>
+      <w:proofErr w:type="spellEnd"/>
+      <w:r>
+        <w:t>="fa fa-</w:t>
+      </w:r>
+      <w:proofErr w:type="spellStart"/>
+      <w:r>
+        <w:t>instagram</w:t>
+      </w:r>
+      <w:proofErr w:type="spellEnd"/>
+      <w:r>
+        <w:t xml:space="preserve">"&gt; </w:t>
+      </w:r>
+      <w:proofErr w:type="spellStart"/>
+      <w:r>
+        <w:t>Instagram</w:t>
+      </w:r>
+      <w:proofErr w:type="spellEnd"/>
+      <w:r>
+        <w:t>: ShineGym&amp;</w:t>
+      </w:r>
+      <w:proofErr w:type="gramStart"/>
+      <w:r>
+        <w:t>Fit&lt;</w:t>
+      </w:r>
+      <w:proofErr w:type="gramEnd"/>
+      <w:r>
+        <w:t>/li&gt;</w:t>
+      </w:r>
+    </w:p>
+    <w:p>
+      <w:pPr>
+        <w:shd w:val="clear" w:color="auto" w:fill="E7E6E6" w:themeFill="background2"/>
+        <w:ind w:left="0"/>
+      </w:pPr>
+      <w:r>
+        <w:t xml:space="preserve">        &lt;/</w:t>
+      </w:r>
+      <w:proofErr w:type="spellStart"/>
+      <w:r>
+        <w:t>ul</w:t>
+      </w:r>
+      <w:proofErr w:type="spellEnd"/>
+      <w:r>
+        <w:t>&gt;</w:t>
+      </w:r>
+    </w:p>
+    <w:p>
+      <w:pPr>
+        <w:shd w:val="clear" w:color="auto" w:fill="E7E6E6" w:themeFill="background2"/>
+        <w:ind w:left="0"/>
+      </w:pPr>
+      <w:r>
+        <w:t xml:space="preserve">  </w:t>
+      </w:r>
+    </w:p>
+    <w:p>
+      <w:pPr>
+        <w:shd w:val="clear" w:color="auto" w:fill="E7E6E6" w:themeFill="background2"/>
+        <w:ind w:left="0"/>
+      </w:pPr>
+      <w:r>
+        <w:t xml:space="preserve">        &lt;</w:t>
+      </w:r>
+      <w:proofErr w:type="spellStart"/>
+      <w:r>
+        <w:t>ul</w:t>
+      </w:r>
+      <w:proofErr w:type="spellEnd"/>
+      <w:r>
+        <w:t xml:space="preserve"> </w:t>
+      </w:r>
+      <w:proofErr w:type="spellStart"/>
+      <w:r>
+        <w:t>class</w:t>
+      </w:r>
+      <w:proofErr w:type="spellEnd"/>
+      <w:r>
+        <w:t>="lista"&gt;</w:t>
+      </w:r>
+    </w:p>
+    <w:p>
+      <w:pPr>
+        <w:shd w:val="clear" w:color="auto" w:fill="E7E6E6" w:themeFill="background2"/>
+        <w:ind w:left="0"/>
+      </w:pPr>
+      <w:r>
+        <w:t xml:space="preserve">          &lt;li </w:t>
+      </w:r>
+      <w:proofErr w:type="spellStart"/>
+      <w:r>
+        <w:t>class</w:t>
+      </w:r>
+      <w:proofErr w:type="spellEnd"/>
+      <w:r>
+        <w:t>="fa fa-</w:t>
+      </w:r>
+      <w:proofErr w:type="spellStart"/>
+      <w:r>
+        <w:t>youtube</w:t>
+      </w:r>
+      <w:proofErr w:type="spellEnd"/>
+      <w:r>
+        <w:t xml:space="preserve">-play"&gt; </w:t>
+      </w:r>
+      <w:proofErr w:type="spellStart"/>
+      <w:r>
+        <w:t>YouTube</w:t>
+      </w:r>
+      <w:proofErr w:type="spellEnd"/>
+      <w:r>
+        <w:t>: ShineGym&amp;</w:t>
+      </w:r>
+      <w:proofErr w:type="gramStart"/>
+      <w:r>
+        <w:t>Fit&lt;</w:t>
+      </w:r>
+      <w:proofErr w:type="gramEnd"/>
+      <w:r>
+        <w:t>/li&gt;</w:t>
+      </w:r>
+    </w:p>
+    <w:p>
+      <w:pPr>
+        <w:shd w:val="clear" w:color="auto" w:fill="E7E6E6" w:themeFill="background2"/>
+        <w:ind w:left="0"/>
+      </w:pPr>
+      <w:r>
+        <w:t xml:space="preserve">          &lt;li </w:t>
+      </w:r>
+      <w:proofErr w:type="spellStart"/>
+      <w:r>
+        <w:t>class</w:t>
+      </w:r>
+      <w:proofErr w:type="spellEnd"/>
+      <w:r>
+        <w:t>="fa fa-</w:t>
+      </w:r>
+      <w:proofErr w:type="spellStart"/>
+      <w:r>
+        <w:t>twitter</w:t>
+      </w:r>
+      <w:proofErr w:type="spellEnd"/>
+      <w:r>
+        <w:t xml:space="preserve">"&gt; </w:t>
+      </w:r>
+      <w:proofErr w:type="spellStart"/>
+      <w:r>
+        <w:t>Twitter</w:t>
+      </w:r>
+      <w:proofErr w:type="spellEnd"/>
+      <w:r>
+        <w:t>: ShineGym&amp;</w:t>
+      </w:r>
+      <w:proofErr w:type="gramStart"/>
+      <w:r>
+        <w:t>Fit&lt;</w:t>
+      </w:r>
+      <w:proofErr w:type="gramEnd"/>
+      <w:r>
+        <w:t>/li&gt;</w:t>
+      </w:r>
+    </w:p>
+    <w:p>
+      <w:pPr>
+        <w:shd w:val="clear" w:color="auto" w:fill="E7E6E6" w:themeFill="background2"/>
+        <w:ind w:left="0"/>
+      </w:pPr>
+      <w:r>
+        <w:t xml:space="preserve">        &lt;/</w:t>
+      </w:r>
+      <w:proofErr w:type="spellStart"/>
+      <w:r>
+        <w:t>ul</w:t>
+      </w:r>
+      <w:proofErr w:type="spellEnd"/>
+      <w:r>
+        <w:t>&gt;</w:t>
+      </w:r>
+    </w:p>
+    <w:p>
+      <w:pPr>
+        <w:shd w:val="clear" w:color="auto" w:fill="E7E6E6" w:themeFill="background2"/>
+        <w:ind w:left="0"/>
+      </w:pPr>
+      <w:r>
+        <w:t xml:space="preserve">      &lt;/div&gt;</w:t>
+      </w:r>
+    </w:p>
+    <w:p>
+      <w:pPr>
+        <w:shd w:val="clear" w:color="auto" w:fill="E7E6E6" w:themeFill="background2"/>
+        <w:ind w:left="0"/>
+      </w:pPr>
+      <w:r>
+        <w:t xml:space="preserve">      &lt;p&gt;&lt;</w:t>
+      </w:r>
+      <w:proofErr w:type="spellStart"/>
+      <w:r>
+        <w:t>em</w:t>
+      </w:r>
+      <w:proofErr w:type="spellEnd"/>
+      <w:r>
+        <w:t xml:space="preserve"> </w:t>
+      </w:r>
+      <w:proofErr w:type="spellStart"/>
+      <w:r>
+        <w:t>class</w:t>
+      </w:r>
+      <w:proofErr w:type="spellEnd"/>
+      <w:r>
+        <w:t xml:space="preserve">="fa fa-copyright"&gt; Copyright ShineGym&amp;Fit 2023 - </w:t>
+      </w:r>
+      <w:proofErr w:type="spellStart"/>
+      <w:r>
+        <w:t>All</w:t>
+      </w:r>
+      <w:proofErr w:type="spellEnd"/>
+      <w:r>
+        <w:t xml:space="preserve"> </w:t>
+      </w:r>
+      <w:proofErr w:type="spellStart"/>
+      <w:r>
+        <w:t>Rights</w:t>
+      </w:r>
+      <w:proofErr w:type="spellEnd"/>
+      <w:r>
+        <w:t xml:space="preserve"> </w:t>
+      </w:r>
+      <w:proofErr w:type="spellStart"/>
+      <w:proofErr w:type="gramStart"/>
+      <w:r>
+        <w:t>Reserved</w:t>
+      </w:r>
+      <w:proofErr w:type="spellEnd"/>
+      <w:r>
+        <w:t>&lt;</w:t>
+      </w:r>
+      <w:proofErr w:type="gramEnd"/>
+      <w:r>
+        <w:t>/</w:t>
+      </w:r>
+      <w:proofErr w:type="spellStart"/>
+      <w:r>
+        <w:t>em</w:t>
+      </w:r>
+      <w:proofErr w:type="spellEnd"/>
+      <w:r>
+        <w:t>&gt;&lt;/p&gt;</w:t>
+      </w:r>
+    </w:p>
+    <w:p>
+      <w:pPr>
+        <w:shd w:val="clear" w:color="auto" w:fill="E7E6E6" w:themeFill="background2"/>
+        <w:ind w:left="0"/>
+      </w:pPr>
+      <w:r>
+        <w:t xml:space="preserve">      &lt;</w:t>
+      </w:r>
+      <w:proofErr w:type="spellStart"/>
+      <w:r>
+        <w:t>hr</w:t>
+      </w:r>
+      <w:proofErr w:type="spellEnd"/>
+      <w:r>
+        <w:t xml:space="preserve"> </w:t>
+      </w:r>
+      <w:proofErr w:type="spellStart"/>
+      <w:r>
+        <w:t>class</w:t>
+      </w:r>
+      <w:proofErr w:type="spellEnd"/>
+      <w:r>
+        <w:t>="</w:t>
+      </w:r>
+      <w:proofErr w:type="spellStart"/>
+      <w:r>
+        <w:t>border</w:t>
+      </w:r>
+      <w:proofErr w:type="spellEnd"/>
+      <w:r>
+        <w:t>-footer"&gt;</w:t>
+      </w:r>
+    </w:p>
+    <w:p>
+      <w:pPr>
+        <w:shd w:val="clear" w:color="auto" w:fill="E7E6E6" w:themeFill="background2"/>
+        <w:ind w:left="0"/>
+      </w:pPr>
+      <w:r>
+        <w:t xml:space="preserve">    &lt;/div&gt;</w:t>
+      </w:r>
+    </w:p>
+    <w:p>
+      <w:pPr>
+        <w:shd w:val="clear" w:color="auto" w:fill="E7E6E6" w:themeFill="background2"/>
+        <w:ind w:left="0"/>
+      </w:pPr>
+      <w:r>
+        <w:t xml:space="preserve">  &lt;/footer&gt;</w:t>
+      </w:r>
     </w:p>
     <w:p>
       <w:pPr>
@@ -9060,12 +11332,12 @@
       <w:pPr>
         <w:pStyle w:val="Cmsor1"/>
       </w:pPr>
-      <w:bookmarkStart w:id="28" w:name="_Toc129588569"/>
+      <w:bookmarkStart w:id="33" w:name="_Toc129604236"/>
       <w:r>
         <w:lastRenderedPageBreak/>
         <w:t>Összefoglalás</w:t>
       </w:r>
-      <w:bookmarkEnd w:id="28"/>
+      <w:bookmarkEnd w:id="33"/>
     </w:p>
     <w:p>
       <w:pPr>
@@ -9207,7 +11479,7 @@
           <w:rPr>
             <w:noProof/>
           </w:rPr>
-          <w:t>12</w:t>
+          <w:t>22</w:t>
         </w:r>
         <w:r>
           <w:fldChar w:fldCharType="end"/>
@@ -11358,7 +13630,7 @@
 </file>
 
 <file path=customXml/itemProps1.xml><?xml version="1.0" encoding="utf-8"?>
-<ds:datastoreItem xmlns:ds="http://schemas.openxmlformats.org/officeDocument/2006/customXml" ds:itemID="{017E3708-3749-484B-B541-2BFE716E20DC}">
+<ds:datastoreItem xmlns:ds="http://schemas.openxmlformats.org/officeDocument/2006/customXml" ds:itemID="{512A645B-AE0E-4CAB-9026-B1BCB22628CC}">
   <ds:schemaRefs>
     <ds:schemaRef ds:uri="http://schemas.openxmlformats.org/officeDocument/2006/bibliography"/>
   </ds:schemaRefs>

</xml_diff>